<commit_message>
Mise à jour (base)
New:
- Function Meta + title
- Function add view
- Function add CSS + JS
- Debug controller
- Function get + post
- Function replace  default header/navbar/footer
Updates:
- index.*.php  --> router
- Update doc
</commit_message>
<xml_diff>
--- a/Documentation_fr.docx
+++ b/Documentation_fr.docx
@@ -47,9 +47,6 @@
                 </w:rPr>
                 <w:alias w:val="Titre"/>
                 <w:id w:val="703864190"/>
-                <w:placeholder>
-                  <w:docPart w:val="4677F8CC598547B597335B622D820069"/>
-                </w:placeholder>
                 <w:dataBinding w:prefixMappings="xmlns:ns0='http://schemas.openxmlformats.org/package/2006/metadata/core-properties' xmlns:ns1='http://purl.org/dc/elements/1.1/'" w:xpath="/ns0:coreProperties[1]/ns1:title[1]" w:storeItemID="{6C3C8BC8-F283-45AE-878A-BAB7291924A1}"/>
                 <w:text/>
               </w:sdtPr>
@@ -96,9 +93,6 @@
                 </w:rPr>
                 <w:alias w:val="Sous-titre"/>
                 <w:id w:val="703864195"/>
-                <w:placeholder>
-                  <w:docPart w:val="EC9606A44FFA4989865FA362F523719D"/>
-                </w:placeholder>
                 <w:dataBinding w:prefixMappings="xmlns:ns0='http://schemas.openxmlformats.org/package/2006/metadata/core-properties' xmlns:ns1='http://purl.org/dc/elements/1.1/'" w:xpath="/ns0:coreProperties[1]/ns1:subject[1]" w:storeItemID="{6C3C8BC8-F283-45AE-878A-BAB7291924A1}"/>
                 <w:text/>
               </w:sdtPr>
@@ -159,9 +153,6 @@
               <w:sdtPr>
                 <w:alias w:val="Résumé"/>
                 <w:id w:val="703864200"/>
-                <w:placeholder>
-                  <w:docPart w:val="8ECF4EF31EEC4F20A6607F164D95FC74"/>
-                </w:placeholder>
                 <w:dataBinding w:prefixMappings="xmlns:ns0='http://schemas.microsoft.com/office/2006/coverPageProps'" w:xpath="/ns0:CoverPageProperties[1]/ns0:Abstract[1]" w:storeItemID="{55AF091B-3C7A-41E3-B477-F2FDAA23CFDA}"/>
                 <w:text/>
               </w:sdtPr>
@@ -215,9 +206,6 @@
                 </w:rPr>
                 <w:alias w:val="Auteur"/>
                 <w:id w:val="703864205"/>
-                <w:placeholder>
-                  <w:docPart w:val="F4EACEE853FB440CA2DF524FBAFC578A"/>
-                </w:placeholder>
                 <w:dataBinding w:prefixMappings="xmlns:ns0='http://schemas.openxmlformats.org/package/2006/metadata/core-properties' xmlns:ns1='http://purl.org/dc/elements/1.1/'" w:xpath="/ns0:coreProperties[1]/ns1:creator[1]" w:storeItemID="{6C3C8BC8-F283-45AE-878A-BAB7291924A1}"/>
                 <w:text/>
               </w:sdtPr>
@@ -255,11 +243,8 @@
                 </w:rPr>
                 <w:alias w:val="Date"/>
                 <w:id w:val="703864210"/>
-                <w:placeholder>
-                  <w:docPart w:val="DBC162BA85C345EE82B5629376A6516F"/>
-                </w:placeholder>
                 <w:dataBinding w:prefixMappings="xmlns:ns0='http://schemas.microsoft.com/office/2006/coverPageProps'" w:xpath="/ns0:CoverPageProperties[1]/ns0:PublishDate[1]" w:storeItemID="{55AF091B-3C7A-41E3-B477-F2FDAA23CFDA}"/>
-                <w:date w:fullDate="2021-06-02T00:00:00Z">
+                <w:date w:fullDate="2021-06-10T00:00:00Z">
                   <w:dateFormat w:val="dd/MM/yyyy"/>
                   <w:lid w:val="fr-FR"/>
                   <w:storeMappedDataAs w:val="dateTime"/>
@@ -284,7 +269,7 @@
                         <w:b/>
                         <w:bCs/>
                       </w:rPr>
-                      <w:t>02/06/2021</w:t>
+                      <w:t>10/06/2021</w:t>
                     </w:r>
                   </w:p>
                 </w:tc>
@@ -326,7 +311,7 @@
               <w:szCs w:val="96"/>
             </w:rPr>
             <w:pict>
-              <v:group id="_x0000_s1039" style="position:absolute;margin-left:1347.85pt;margin-top:0;width:264.55pt;height:690.65pt;z-index:251667456;mso-position-horizontal:right;mso-position-horizontal-relative:page;mso-position-vertical:bottom;mso-position-vertical-relative:page" coordorigin="5531,1258" coordsize="5291,13813">
+              <v:group id="_x0000_s1039" style="position:absolute;margin-left:4042.45pt;margin-top:0;width:264.55pt;height:690.65pt;z-index:251667456;mso-position-horizontal:right;mso-position-horizontal-relative:page;mso-position-vertical:bottom;mso-position-vertical-relative:page" coordorigin="5531,1258" coordsize="5291,13813">
                 <v:shapetype id="_x0000_t32" coordsize="21600,21600" o:spt="32" o:oned="t" path="m,l21600,21600e" filled="f">
                   <v:path arrowok="t" fillok="f" o:connecttype="none"/>
                   <o:lock v:ext="edit" shapetype="t"/>
@@ -372,7 +357,7 @@
               <w:szCs w:val="96"/>
             </w:rPr>
             <w:pict>
-              <v:group id="_x0000_s1045" style="position:absolute;margin-left:2183.7pt;margin-top:0;width:332.7pt;height:227.25pt;z-index:251668480;mso-position-horizontal:right;mso-position-horizontal-relative:margin;mso-position-vertical:top;mso-position-vertical-relative:page" coordorigin="4136,15" coordsize="6654,4545" o:allowincell="f">
+              <v:group id="_x0000_s1045" style="position:absolute;margin-left:5696.1pt;margin-top:0;width:332.7pt;height:227.25pt;z-index:251668480;mso-position-horizontal:right;mso-position-horizontal-relative:margin;mso-position-vertical:top;mso-position-vertical-relative:page" coordorigin="4136,15" coordsize="6654,4545" o:allowincell="f">
                 <v:shape id="_x0000_s1046" type="#_x0000_t32" style="position:absolute;left:4136;top:15;width:3058;height:3855" o:connectortype="straight" strokecolor="#a7bfde [1620]"/>
                 <v:oval id="_x0000_s1047" style="position:absolute;left:6674;top:444;width:4116;height:4116" fillcolor="#a7bfde [1620]" stroked="f"/>
                 <v:oval id="_x0000_s1048" style="position:absolute;left:6773;top:1058;width:3367;height:3367" fillcolor="#d3dfee [820]" stroked="f"/>
@@ -421,22 +406,20 @@
     <w:p/>
     <w:sdt>
       <w:sdtPr>
+        <w:rPr>
+          <w:rFonts w:asciiTheme="minorHAnsi" w:eastAsiaTheme="minorHAnsi" w:hAnsiTheme="minorHAnsi" w:cstheme="minorBidi"/>
+          <w:b w:val="0"/>
+          <w:bCs w:val="0"/>
+          <w:color w:val="auto"/>
+          <w:sz w:val="22"/>
+          <w:szCs w:val="22"/>
+        </w:rPr>
         <w:id w:val="536072319"/>
         <w:docPartObj>
           <w:docPartGallery w:val="Table of Contents"/>
           <w:docPartUnique/>
         </w:docPartObj>
       </w:sdtPr>
-      <w:sdtEndPr>
-        <w:rPr>
-          <w:rFonts w:asciiTheme="minorHAnsi" w:eastAsiaTheme="minorHAnsi" w:hAnsiTheme="minorHAnsi" w:cstheme="minorBidi"/>
-          <w:b w:val="0"/>
-          <w:bCs w:val="0"/>
-          <w:color w:val="auto"/>
-          <w:sz w:val="22"/>
-          <w:szCs w:val="22"/>
-        </w:rPr>
-      </w:sdtEndPr>
       <w:sdtContent>
         <w:p>
           <w:pPr>
@@ -472,7 +455,7 @@
           <w:r>
             <w:fldChar w:fldCharType="separate"/>
           </w:r>
-          <w:hyperlink w:anchor="_Toc73535593" w:history="1">
+          <w:hyperlink w:anchor="_Toc74232339" w:history="1">
             <w:r>
               <w:rPr>
                 <w:rStyle w:val="Lienhypertexte"/>
@@ -499,7 +482,7 @@
                 <w:noProof/>
                 <w:webHidden/>
               </w:rPr>
-              <w:instrText xml:space="preserve"> PAGEREF _Toc73535593 \h </w:instrText>
+              <w:instrText xml:space="preserve"> PAGEREF _Toc74232339 \h </w:instrText>
             </w:r>
             <w:r>
               <w:rPr>
@@ -545,7 +528,7 @@
               <w:lang w:eastAsia="fr-FR"/>
             </w:rPr>
           </w:pPr>
-          <w:hyperlink w:anchor="_Toc73535594" w:history="1">
+          <w:hyperlink w:anchor="_Toc74232340" w:history="1">
             <w:r>
               <w:rPr>
                 <w:rStyle w:val="Lienhypertexte"/>
@@ -572,7 +555,7 @@
                 <w:noProof/>
                 <w:webHidden/>
               </w:rPr>
-              <w:instrText xml:space="preserve"> PAGEREF _Toc73535594 \h </w:instrText>
+              <w:instrText xml:space="preserve"> PAGEREF _Toc74232340 \h </w:instrText>
             </w:r>
             <w:r>
               <w:rPr>
@@ -618,7 +601,7 @@
               <w:lang w:eastAsia="fr-FR"/>
             </w:rPr>
           </w:pPr>
-          <w:hyperlink w:anchor="_Toc73535595" w:history="1">
+          <w:hyperlink w:anchor="_Toc74232341" w:history="1">
             <w:r>
               <w:rPr>
                 <w:rStyle w:val="Lienhypertexte"/>
@@ -645,7 +628,7 @@
                 <w:noProof/>
                 <w:webHidden/>
               </w:rPr>
-              <w:instrText xml:space="preserve"> PAGEREF _Toc73535595 \h </w:instrText>
+              <w:instrText xml:space="preserve"> PAGEREF _Toc74232341 \h </w:instrText>
             </w:r>
             <w:r>
               <w:rPr>
@@ -693,7 +676,7 @@
               <w:lang w:eastAsia="fr-FR"/>
             </w:rPr>
           </w:pPr>
-          <w:hyperlink w:anchor="_Toc73535596" w:history="1">
+          <w:hyperlink w:anchor="_Toc74232342" w:history="1">
             <w:r>
               <w:rPr>
                 <w:rStyle w:val="Lienhypertexte"/>
@@ -720,7 +703,7 @@
                 <w:noProof/>
                 <w:webHidden/>
               </w:rPr>
-              <w:instrText xml:space="preserve"> PAGEREF _Toc73535596 \h </w:instrText>
+              <w:instrText xml:space="preserve"> PAGEREF _Toc74232342 \h </w:instrText>
             </w:r>
             <w:r>
               <w:rPr>
@@ -766,7 +749,7 @@
               <w:lang w:eastAsia="fr-FR"/>
             </w:rPr>
           </w:pPr>
-          <w:hyperlink w:anchor="_Toc73535597" w:history="1">
+          <w:hyperlink w:anchor="_Toc74232343" w:history="1">
             <w:r>
               <w:rPr>
                 <w:rStyle w:val="Lienhypertexte"/>
@@ -793,7 +776,7 @@
                 <w:noProof/>
                 <w:webHidden/>
               </w:rPr>
-              <w:instrText xml:space="preserve"> PAGEREF _Toc73535597 \h </w:instrText>
+              <w:instrText xml:space="preserve"> PAGEREF _Toc74232343 \h </w:instrText>
             </w:r>
             <w:r>
               <w:rPr>
@@ -839,7 +822,7 @@
               <w:lang w:eastAsia="fr-FR"/>
             </w:rPr>
           </w:pPr>
-          <w:hyperlink w:anchor="_Toc73535598" w:history="1">
+          <w:hyperlink w:anchor="_Toc74232344" w:history="1">
             <w:r>
               <w:rPr>
                 <w:rStyle w:val="Lienhypertexte"/>
@@ -866,7 +849,7 @@
                 <w:noProof/>
                 <w:webHidden/>
               </w:rPr>
-              <w:instrText xml:space="preserve"> PAGEREF _Toc73535598 \h </w:instrText>
+              <w:instrText xml:space="preserve"> PAGEREF _Toc74232344 \h </w:instrText>
             </w:r>
             <w:r>
               <w:rPr>
@@ -914,7 +897,7 @@
               <w:lang w:eastAsia="fr-FR"/>
             </w:rPr>
           </w:pPr>
-          <w:hyperlink w:anchor="_Toc73535599" w:history="1">
+          <w:hyperlink w:anchor="_Toc74232345" w:history="1">
             <w:r>
               <w:rPr>
                 <w:rStyle w:val="Lienhypertexte"/>
@@ -941,7 +924,7 @@
                 <w:noProof/>
                 <w:webHidden/>
               </w:rPr>
-              <w:instrText xml:space="preserve"> PAGEREF _Toc73535599 \h </w:instrText>
+              <w:instrText xml:space="preserve"> PAGEREF _Toc74232345 \h </w:instrText>
             </w:r>
             <w:r>
               <w:rPr>
@@ -961,7 +944,7 @@
                 <w:noProof/>
                 <w:webHidden/>
               </w:rPr>
-              <w:t>4</w:t>
+              <w:t>5</w:t>
             </w:r>
             <w:r>
               <w:rPr>
@@ -987,7 +970,7 @@
               <w:lang w:eastAsia="fr-FR"/>
             </w:rPr>
           </w:pPr>
-          <w:hyperlink w:anchor="_Toc73535600" w:history="1">
+          <w:hyperlink w:anchor="_Toc74232346" w:history="1">
             <w:r>
               <w:rPr>
                 <w:rStyle w:val="Lienhypertexte"/>
@@ -1014,7 +997,7 @@
                 <w:noProof/>
                 <w:webHidden/>
               </w:rPr>
-              <w:instrText xml:space="preserve"> PAGEREF _Toc73535600 \h </w:instrText>
+              <w:instrText xml:space="preserve"> PAGEREF _Toc74232346 \h </w:instrText>
             </w:r>
             <w:r>
               <w:rPr>
@@ -1034,7 +1017,7 @@
                 <w:noProof/>
                 <w:webHidden/>
               </w:rPr>
-              <w:t>4</w:t>
+              <w:t>5</w:t>
             </w:r>
             <w:r>
               <w:rPr>
@@ -1060,7 +1043,7 @@
               <w:lang w:eastAsia="fr-FR"/>
             </w:rPr>
           </w:pPr>
-          <w:hyperlink w:anchor="_Toc73535601" w:history="1">
+          <w:hyperlink w:anchor="_Toc74232347" w:history="1">
             <w:r>
               <w:rPr>
                 <w:rStyle w:val="Lienhypertexte"/>
@@ -1087,7 +1070,7 @@
                 <w:noProof/>
                 <w:webHidden/>
               </w:rPr>
-              <w:instrText xml:space="preserve"> PAGEREF _Toc73535601 \h </w:instrText>
+              <w:instrText xml:space="preserve"> PAGEREF _Toc74232347 \h </w:instrText>
             </w:r>
             <w:r>
               <w:rPr>
@@ -1133,7 +1116,7 @@
               <w:lang w:eastAsia="fr-FR"/>
             </w:rPr>
           </w:pPr>
-          <w:hyperlink w:anchor="_Toc73535602" w:history="1">
+          <w:hyperlink w:anchor="_Toc74232348" w:history="1">
             <w:r>
               <w:rPr>
                 <w:rStyle w:val="Lienhypertexte"/>
@@ -1160,7 +1143,7 @@
                 <w:noProof/>
                 <w:webHidden/>
               </w:rPr>
-              <w:instrText xml:space="preserve"> PAGEREF _Toc73535602 \h </w:instrText>
+              <w:instrText xml:space="preserve"> PAGEREF _Toc74232348 \h </w:instrText>
             </w:r>
             <w:r>
               <w:rPr>
@@ -1207,7 +1190,7 @@
               <w:lang w:eastAsia="fr-FR"/>
             </w:rPr>
           </w:pPr>
-          <w:hyperlink w:anchor="_Toc73535603" w:history="1">
+          <w:hyperlink w:anchor="_Toc74232349" w:history="1">
             <w:r>
               <w:rPr>
                 <w:rStyle w:val="Lienhypertexte"/>
@@ -1234,7 +1217,7 @@
                 <w:noProof/>
                 <w:webHidden/>
               </w:rPr>
-              <w:instrText xml:space="preserve"> PAGEREF _Toc73535603 \h </w:instrText>
+              <w:instrText xml:space="preserve"> PAGEREF _Toc74232349 \h </w:instrText>
             </w:r>
             <w:r>
               <w:rPr>
@@ -1281,7 +1264,7 @@
               <w:lang w:eastAsia="fr-FR"/>
             </w:rPr>
           </w:pPr>
-          <w:hyperlink w:anchor="_Toc73535604" w:history="1">
+          <w:hyperlink w:anchor="_Toc74232350" w:history="1">
             <w:r>
               <w:rPr>
                 <w:rStyle w:val="Lienhypertexte"/>
@@ -1308,7 +1291,7 @@
                 <w:noProof/>
                 <w:webHidden/>
               </w:rPr>
-              <w:instrText xml:space="preserve"> PAGEREF _Toc73535604 \h </w:instrText>
+              <w:instrText xml:space="preserve"> PAGEREF _Toc74232350 \h </w:instrText>
             </w:r>
             <w:r>
               <w:rPr>
@@ -1328,7 +1311,81 @@
                 <w:noProof/>
                 <w:webHidden/>
               </w:rPr>
-              <w:t>5</w:t>
+              <w:t>6</w:t>
+            </w:r>
+            <w:r>
+              <w:rPr>
+                <w:noProof/>
+                <w:webHidden/>
+              </w:rPr>
+              <w:fldChar w:fldCharType="end"/>
+            </w:r>
+          </w:hyperlink>
+        </w:p>
+        <w:p>
+          <w:pPr>
+            <w:pStyle w:val="TM3"/>
+            <w:tabs>
+              <w:tab w:val="right" w:leader="dot" w:pos="9062"/>
+            </w:tabs>
+            <w:rPr>
+              <w:rFonts w:eastAsiaTheme="minorEastAsia" w:cstheme="minorBidi"/>
+              <w:i w:val="0"/>
+              <w:iCs w:val="0"/>
+              <w:noProof/>
+              <w:sz w:val="22"/>
+              <w:szCs w:val="22"/>
+              <w:lang w:eastAsia="fr-FR"/>
+            </w:rPr>
+          </w:pPr>
+          <w:hyperlink w:anchor="_Toc74232351" w:history="1">
+            <w:r>
+              <w:rPr>
+                <w:rStyle w:val="Lienhypertexte"/>
+                <w:noProof/>
+              </w:rPr>
+              <w:t>3.2.3 – Les « namespaces »</w:t>
+            </w:r>
+            <w:r>
+              <w:rPr>
+                <w:noProof/>
+                <w:webHidden/>
+              </w:rPr>
+              <w:tab/>
+            </w:r>
+            <w:r>
+              <w:rPr>
+                <w:noProof/>
+                <w:webHidden/>
+              </w:rPr>
+              <w:fldChar w:fldCharType="begin"/>
+            </w:r>
+            <w:r>
+              <w:rPr>
+                <w:noProof/>
+                <w:webHidden/>
+              </w:rPr>
+              <w:instrText xml:space="preserve"> PAGEREF _Toc74232351 \h </w:instrText>
+            </w:r>
+            <w:r>
+              <w:rPr>
+                <w:noProof/>
+                <w:webHidden/>
+              </w:rPr>
+            </w:r>
+            <w:r>
+              <w:rPr>
+                <w:noProof/>
+                <w:webHidden/>
+              </w:rPr>
+              <w:fldChar w:fldCharType="separate"/>
+            </w:r>
+            <w:r>
+              <w:rPr>
+                <w:noProof/>
+                <w:webHidden/>
+              </w:rPr>
+              <w:t>6</w:t>
             </w:r>
             <w:r>
               <w:rPr>
@@ -1354,7 +1411,7 @@
               <w:lang w:eastAsia="fr-FR"/>
             </w:rPr>
           </w:pPr>
-          <w:hyperlink w:anchor="_Toc73535605" w:history="1">
+          <w:hyperlink w:anchor="_Toc74232352" w:history="1">
             <w:r>
               <w:rPr>
                 <w:rStyle w:val="Lienhypertexte"/>
@@ -1381,7 +1438,7 @@
                 <w:noProof/>
                 <w:webHidden/>
               </w:rPr>
-              <w:instrText xml:space="preserve"> PAGEREF _Toc73535605 \h </w:instrText>
+              <w:instrText xml:space="preserve"> PAGEREF _Toc74232352 \h </w:instrText>
             </w:r>
             <w:r>
               <w:rPr>
@@ -1401,7 +1458,7 @@
                 <w:noProof/>
                 <w:webHidden/>
               </w:rPr>
-              <w:t>5</w:t>
+              <w:t>7</w:t>
             </w:r>
             <w:r>
               <w:rPr>
@@ -1429,7 +1486,7 @@
               <w:lang w:eastAsia="fr-FR"/>
             </w:rPr>
           </w:pPr>
-          <w:hyperlink w:anchor="_Toc73535606" w:history="1">
+          <w:hyperlink w:anchor="_Toc74232353" w:history="1">
             <w:r>
               <w:rPr>
                 <w:rStyle w:val="Lienhypertexte"/>
@@ -1456,7 +1513,7 @@
                 <w:noProof/>
                 <w:webHidden/>
               </w:rPr>
-              <w:instrText xml:space="preserve"> PAGEREF _Toc73535606 \h </w:instrText>
+              <w:instrText xml:space="preserve"> PAGEREF _Toc74232353 \h </w:instrText>
             </w:r>
             <w:r>
               <w:rPr>
@@ -1476,7 +1533,7 @@
                 <w:noProof/>
                 <w:webHidden/>
               </w:rPr>
-              <w:t>6</w:t>
+              <w:t>7</w:t>
             </w:r>
             <w:r>
               <w:rPr>
@@ -1502,7 +1559,7 @@
               <w:lang w:eastAsia="fr-FR"/>
             </w:rPr>
           </w:pPr>
-          <w:hyperlink w:anchor="_Toc73535607" w:history="1">
+          <w:hyperlink w:anchor="_Toc74232354" w:history="1">
             <w:r>
               <w:rPr>
                 <w:rStyle w:val="Lienhypertexte"/>
@@ -1529,7 +1586,7 @@
                 <w:noProof/>
                 <w:webHidden/>
               </w:rPr>
-              <w:instrText xml:space="preserve"> PAGEREF _Toc73535607 \h </w:instrText>
+              <w:instrText xml:space="preserve"> PAGEREF _Toc74232354 \h </w:instrText>
             </w:r>
             <w:r>
               <w:rPr>
@@ -1549,7 +1606,7 @@
                 <w:noProof/>
                 <w:webHidden/>
               </w:rPr>
-              <w:t>6</w:t>
+              <w:t>7</w:t>
             </w:r>
             <w:r>
               <w:rPr>
@@ -1577,7 +1634,7 @@
               <w:lang w:eastAsia="fr-FR"/>
             </w:rPr>
           </w:pPr>
-          <w:hyperlink w:anchor="_Toc73535608" w:history="1">
+          <w:hyperlink w:anchor="_Toc74232355" w:history="1">
             <w:r>
               <w:rPr>
                 <w:rStyle w:val="Lienhypertexte"/>
@@ -1604,7 +1661,7 @@
                 <w:noProof/>
                 <w:webHidden/>
               </w:rPr>
-              <w:instrText xml:space="preserve"> PAGEREF _Toc73535608 \h </w:instrText>
+              <w:instrText xml:space="preserve"> PAGEREF _Toc74232355 \h </w:instrText>
             </w:r>
             <w:r>
               <w:rPr>
@@ -1624,7 +1681,7 @@
                 <w:noProof/>
                 <w:webHidden/>
               </w:rPr>
-              <w:t>6</w:t>
+              <w:t>7</w:t>
             </w:r>
             <w:r>
               <w:rPr>
@@ -1650,7 +1707,7 @@
               <w:lang w:eastAsia="fr-FR"/>
             </w:rPr>
           </w:pPr>
-          <w:hyperlink w:anchor="_Toc73535609" w:history="1">
+          <w:hyperlink w:anchor="_Toc74232356" w:history="1">
             <w:r>
               <w:rPr>
                 <w:rStyle w:val="Lienhypertexte"/>
@@ -1677,7 +1734,7 @@
                 <w:noProof/>
                 <w:webHidden/>
               </w:rPr>
-              <w:instrText xml:space="preserve"> PAGEREF _Toc73535609 \h </w:instrText>
+              <w:instrText xml:space="preserve"> PAGEREF _Toc74232356 \h </w:instrText>
             </w:r>
             <w:r>
               <w:rPr>
@@ -1697,7 +1754,379 @@
                 <w:noProof/>
                 <w:webHidden/>
               </w:rPr>
-              <w:t>6</w:t>
+              <w:t>7</w:t>
+            </w:r>
+            <w:r>
+              <w:rPr>
+                <w:noProof/>
+                <w:webHidden/>
+              </w:rPr>
+              <w:fldChar w:fldCharType="end"/>
+            </w:r>
+          </w:hyperlink>
+        </w:p>
+        <w:p>
+          <w:pPr>
+            <w:pStyle w:val="TM3"/>
+            <w:tabs>
+              <w:tab w:val="right" w:leader="dot" w:pos="9062"/>
+            </w:tabs>
+            <w:rPr>
+              <w:rFonts w:eastAsiaTheme="minorEastAsia" w:cstheme="minorBidi"/>
+              <w:i w:val="0"/>
+              <w:iCs w:val="0"/>
+              <w:noProof/>
+              <w:sz w:val="22"/>
+              <w:szCs w:val="22"/>
+              <w:lang w:eastAsia="fr-FR"/>
+            </w:rPr>
+          </w:pPr>
+          <w:hyperlink w:anchor="_Toc74232357" w:history="1">
+            <w:r>
+              <w:rPr>
+                <w:rStyle w:val="Lienhypertexte"/>
+                <w:noProof/>
+              </w:rPr>
+              <w:t>5.1.1 - Généralités</w:t>
+            </w:r>
+            <w:r>
+              <w:rPr>
+                <w:noProof/>
+                <w:webHidden/>
+              </w:rPr>
+              <w:tab/>
+            </w:r>
+            <w:r>
+              <w:rPr>
+                <w:noProof/>
+                <w:webHidden/>
+              </w:rPr>
+              <w:fldChar w:fldCharType="begin"/>
+            </w:r>
+            <w:r>
+              <w:rPr>
+                <w:noProof/>
+                <w:webHidden/>
+              </w:rPr>
+              <w:instrText xml:space="preserve"> PAGEREF _Toc74232357 \h </w:instrText>
+            </w:r>
+            <w:r>
+              <w:rPr>
+                <w:noProof/>
+                <w:webHidden/>
+              </w:rPr>
+            </w:r>
+            <w:r>
+              <w:rPr>
+                <w:noProof/>
+                <w:webHidden/>
+              </w:rPr>
+              <w:fldChar w:fldCharType="separate"/>
+            </w:r>
+            <w:r>
+              <w:rPr>
+                <w:noProof/>
+                <w:webHidden/>
+              </w:rPr>
+              <w:t>7</w:t>
+            </w:r>
+            <w:r>
+              <w:rPr>
+                <w:noProof/>
+                <w:webHidden/>
+              </w:rPr>
+              <w:fldChar w:fldCharType="end"/>
+            </w:r>
+          </w:hyperlink>
+        </w:p>
+        <w:p>
+          <w:pPr>
+            <w:pStyle w:val="TM3"/>
+            <w:tabs>
+              <w:tab w:val="right" w:leader="dot" w:pos="9062"/>
+            </w:tabs>
+            <w:rPr>
+              <w:rFonts w:eastAsiaTheme="minorEastAsia" w:cstheme="minorBidi"/>
+              <w:i w:val="0"/>
+              <w:iCs w:val="0"/>
+              <w:noProof/>
+              <w:sz w:val="22"/>
+              <w:szCs w:val="22"/>
+              <w:lang w:eastAsia="fr-FR"/>
+            </w:rPr>
+          </w:pPr>
+          <w:hyperlink w:anchor="_Toc74232358" w:history="1">
+            <w:r>
+              <w:rPr>
+                <w:rStyle w:val="Lienhypertexte"/>
+                <w:noProof/>
+              </w:rPr>
+              <w:t>5.1.2 – Ajouter d’une vue + titre + meta dans le controller</w:t>
+            </w:r>
+            <w:r>
+              <w:rPr>
+                <w:noProof/>
+                <w:webHidden/>
+              </w:rPr>
+              <w:tab/>
+            </w:r>
+            <w:r>
+              <w:rPr>
+                <w:noProof/>
+                <w:webHidden/>
+              </w:rPr>
+              <w:fldChar w:fldCharType="begin"/>
+            </w:r>
+            <w:r>
+              <w:rPr>
+                <w:noProof/>
+                <w:webHidden/>
+              </w:rPr>
+              <w:instrText xml:space="preserve"> PAGEREF _Toc74232358 \h </w:instrText>
+            </w:r>
+            <w:r>
+              <w:rPr>
+                <w:noProof/>
+                <w:webHidden/>
+              </w:rPr>
+            </w:r>
+            <w:r>
+              <w:rPr>
+                <w:noProof/>
+                <w:webHidden/>
+              </w:rPr>
+              <w:fldChar w:fldCharType="separate"/>
+            </w:r>
+            <w:r>
+              <w:rPr>
+                <w:noProof/>
+                <w:webHidden/>
+              </w:rPr>
+              <w:t>8</w:t>
+            </w:r>
+            <w:r>
+              <w:rPr>
+                <w:noProof/>
+                <w:webHidden/>
+              </w:rPr>
+              <w:fldChar w:fldCharType="end"/>
+            </w:r>
+          </w:hyperlink>
+        </w:p>
+        <w:p>
+          <w:pPr>
+            <w:pStyle w:val="TM3"/>
+            <w:tabs>
+              <w:tab w:val="right" w:leader="dot" w:pos="9062"/>
+            </w:tabs>
+            <w:rPr>
+              <w:rFonts w:eastAsiaTheme="minorEastAsia" w:cstheme="minorBidi"/>
+              <w:i w:val="0"/>
+              <w:iCs w:val="0"/>
+              <w:noProof/>
+              <w:sz w:val="22"/>
+              <w:szCs w:val="22"/>
+              <w:lang w:eastAsia="fr-FR"/>
+            </w:rPr>
+          </w:pPr>
+          <w:hyperlink w:anchor="_Toc74232359" w:history="1">
+            <w:r>
+              <w:rPr>
+                <w:rStyle w:val="Lienhypertexte"/>
+                <w:rFonts w:eastAsia="MS Gothic"/>
+                <w:noProof/>
+                <w:shd w:val="clear" w:color="auto" w:fill="FFFFFF"/>
+              </w:rPr>
+              <w:t>5.1.3 – Ajouter des ressources CSS et JS</w:t>
+            </w:r>
+            <w:r>
+              <w:rPr>
+                <w:noProof/>
+                <w:webHidden/>
+              </w:rPr>
+              <w:tab/>
+            </w:r>
+            <w:r>
+              <w:rPr>
+                <w:noProof/>
+                <w:webHidden/>
+              </w:rPr>
+              <w:fldChar w:fldCharType="begin"/>
+            </w:r>
+            <w:r>
+              <w:rPr>
+                <w:noProof/>
+                <w:webHidden/>
+              </w:rPr>
+              <w:instrText xml:space="preserve"> PAGEREF _Toc74232359 \h </w:instrText>
+            </w:r>
+            <w:r>
+              <w:rPr>
+                <w:noProof/>
+                <w:webHidden/>
+              </w:rPr>
+            </w:r>
+            <w:r>
+              <w:rPr>
+                <w:noProof/>
+                <w:webHidden/>
+              </w:rPr>
+              <w:fldChar w:fldCharType="separate"/>
+            </w:r>
+            <w:r>
+              <w:rPr>
+                <w:noProof/>
+                <w:webHidden/>
+              </w:rPr>
+              <w:t>8</w:t>
+            </w:r>
+            <w:r>
+              <w:rPr>
+                <w:noProof/>
+                <w:webHidden/>
+              </w:rPr>
+              <w:fldChar w:fldCharType="end"/>
+            </w:r>
+          </w:hyperlink>
+        </w:p>
+        <w:p>
+          <w:pPr>
+            <w:pStyle w:val="TM3"/>
+            <w:tabs>
+              <w:tab w:val="right" w:leader="dot" w:pos="9062"/>
+            </w:tabs>
+            <w:rPr>
+              <w:rFonts w:eastAsiaTheme="minorEastAsia" w:cstheme="minorBidi"/>
+              <w:i w:val="0"/>
+              <w:iCs w:val="0"/>
+              <w:noProof/>
+              <w:sz w:val="22"/>
+              <w:szCs w:val="22"/>
+              <w:lang w:eastAsia="fr-FR"/>
+            </w:rPr>
+          </w:pPr>
+          <w:hyperlink w:anchor="_Toc74232360" w:history="1">
+            <w:r>
+              <w:rPr>
+                <w:rStyle w:val="Lienhypertexte"/>
+                <w:noProof/>
+              </w:rPr>
+              <w:t>5.1.4 – Changer le « header », la « navbar » et le « footer »</w:t>
+            </w:r>
+            <w:r>
+              <w:rPr>
+                <w:noProof/>
+                <w:webHidden/>
+              </w:rPr>
+              <w:tab/>
+            </w:r>
+            <w:r>
+              <w:rPr>
+                <w:noProof/>
+                <w:webHidden/>
+              </w:rPr>
+              <w:fldChar w:fldCharType="begin"/>
+            </w:r>
+            <w:r>
+              <w:rPr>
+                <w:noProof/>
+                <w:webHidden/>
+              </w:rPr>
+              <w:instrText xml:space="preserve"> PAGEREF _Toc74232360 \h </w:instrText>
+            </w:r>
+            <w:r>
+              <w:rPr>
+                <w:noProof/>
+                <w:webHidden/>
+              </w:rPr>
+            </w:r>
+            <w:r>
+              <w:rPr>
+                <w:noProof/>
+                <w:webHidden/>
+              </w:rPr>
+              <w:fldChar w:fldCharType="separate"/>
+            </w:r>
+            <w:r>
+              <w:rPr>
+                <w:noProof/>
+                <w:webHidden/>
+              </w:rPr>
+              <w:t>8</w:t>
+            </w:r>
+            <w:r>
+              <w:rPr>
+                <w:noProof/>
+                <w:webHidden/>
+              </w:rPr>
+              <w:fldChar w:fldCharType="end"/>
+            </w:r>
+          </w:hyperlink>
+        </w:p>
+        <w:p>
+          <w:pPr>
+            <w:pStyle w:val="TM3"/>
+            <w:tabs>
+              <w:tab w:val="right" w:leader="dot" w:pos="9062"/>
+            </w:tabs>
+            <w:rPr>
+              <w:rFonts w:eastAsiaTheme="minorEastAsia" w:cstheme="minorBidi"/>
+              <w:i w:val="0"/>
+              <w:iCs w:val="0"/>
+              <w:noProof/>
+              <w:sz w:val="22"/>
+              <w:szCs w:val="22"/>
+              <w:lang w:eastAsia="fr-FR"/>
+            </w:rPr>
+          </w:pPr>
+          <w:hyperlink w:anchor="_Toc74232361" w:history="1">
+            <w:r>
+              <w:rPr>
+                <w:rStyle w:val="Lienhypertexte"/>
+                <w:noProof/>
+              </w:rPr>
+              <w:t>5.1.5 – POST et GET</w:t>
+            </w:r>
+            <w:r>
+              <w:rPr>
+                <w:noProof/>
+                <w:webHidden/>
+              </w:rPr>
+              <w:tab/>
+            </w:r>
+            <w:r>
+              <w:rPr>
+                <w:noProof/>
+                <w:webHidden/>
+              </w:rPr>
+              <w:fldChar w:fldCharType="begin"/>
+            </w:r>
+            <w:r>
+              <w:rPr>
+                <w:noProof/>
+                <w:webHidden/>
+              </w:rPr>
+              <w:instrText xml:space="preserve"> PAGEREF _Toc74232361 \h </w:instrText>
+            </w:r>
+            <w:r>
+              <w:rPr>
+                <w:noProof/>
+                <w:webHidden/>
+              </w:rPr>
+            </w:r>
+            <w:r>
+              <w:rPr>
+                <w:noProof/>
+                <w:webHidden/>
+              </w:rPr>
+              <w:fldChar w:fldCharType="separate"/>
+            </w:r>
+            <w:r>
+              <w:rPr>
+                <w:noProof/>
+                <w:webHidden/>
+              </w:rPr>
+              <w:t>9</w:t>
             </w:r>
             <w:r>
               <w:rPr>
@@ -1725,7 +2154,7 @@
               <w:lang w:eastAsia="fr-FR"/>
             </w:rPr>
           </w:pPr>
-          <w:hyperlink w:anchor="_Toc73535610" w:history="1">
+          <w:hyperlink w:anchor="_Toc74232362" w:history="1">
             <w:r>
               <w:rPr>
                 <w:rStyle w:val="Lienhypertexte"/>
@@ -1752,7 +2181,7 @@
                 <w:noProof/>
                 <w:webHidden/>
               </w:rPr>
-              <w:instrText xml:space="preserve"> PAGEREF _Toc73535610 \h </w:instrText>
+              <w:instrText xml:space="preserve"> PAGEREF _Toc74232362 \h </w:instrText>
             </w:r>
             <w:r>
               <w:rPr>
@@ -1772,7 +2201,7 @@
                 <w:noProof/>
                 <w:webHidden/>
               </w:rPr>
-              <w:t>7</w:t>
+              <w:t>9</w:t>
             </w:r>
             <w:r>
               <w:rPr>
@@ -1798,7 +2227,7 @@
               <w:lang w:eastAsia="fr-FR"/>
             </w:rPr>
           </w:pPr>
-          <w:hyperlink w:anchor="_Toc73535611" w:history="1">
+          <w:hyperlink w:anchor="_Toc74232363" w:history="1">
             <w:r>
               <w:rPr>
                 <w:rStyle w:val="Lienhypertexte"/>
@@ -1825,7 +2254,7 @@
                 <w:noProof/>
                 <w:webHidden/>
               </w:rPr>
-              <w:instrText xml:space="preserve"> PAGEREF _Toc73535611 \h </w:instrText>
+              <w:instrText xml:space="preserve"> PAGEREF _Toc74232363 \h </w:instrText>
             </w:r>
             <w:r>
               <w:rPr>
@@ -1845,7 +2274,7 @@
                 <w:noProof/>
                 <w:webHidden/>
               </w:rPr>
-              <w:t>7</w:t>
+              <w:t>9</w:t>
             </w:r>
             <w:r>
               <w:rPr>
@@ -1871,7 +2300,7 @@
               <w:lang w:eastAsia="fr-FR"/>
             </w:rPr>
           </w:pPr>
-          <w:hyperlink w:anchor="_Toc73535612" w:history="1">
+          <w:hyperlink w:anchor="_Toc74232364" w:history="1">
             <w:r>
               <w:rPr>
                 <w:rStyle w:val="Lienhypertexte"/>
@@ -1898,7 +2327,7 @@
                 <w:noProof/>
                 <w:webHidden/>
               </w:rPr>
-              <w:instrText xml:space="preserve"> PAGEREF _Toc73535612 \h </w:instrText>
+              <w:instrText xml:space="preserve"> PAGEREF _Toc74232364 \h </w:instrText>
             </w:r>
             <w:r>
               <w:rPr>
@@ -1918,7 +2347,7 @@
                 <w:noProof/>
                 <w:webHidden/>
               </w:rPr>
-              <w:t>7</w:t>
+              <w:t>9</w:t>
             </w:r>
             <w:r>
               <w:rPr>
@@ -1946,7 +2375,7 @@
               <w:lang w:eastAsia="fr-FR"/>
             </w:rPr>
           </w:pPr>
-          <w:hyperlink w:anchor="_Toc73535613" w:history="1">
+          <w:hyperlink w:anchor="_Toc74232365" w:history="1">
             <w:r>
               <w:rPr>
                 <w:rStyle w:val="Lienhypertexte"/>
@@ -1973,7 +2402,7 @@
                 <w:noProof/>
                 <w:webHidden/>
               </w:rPr>
-              <w:instrText xml:space="preserve"> PAGEREF _Toc73535613 \h </w:instrText>
+              <w:instrText xml:space="preserve"> PAGEREF _Toc74232365 \h </w:instrText>
             </w:r>
             <w:r>
               <w:rPr>
@@ -1993,7 +2422,7 @@
                 <w:noProof/>
                 <w:webHidden/>
               </w:rPr>
-              <w:t>7</w:t>
+              <w:t>9</w:t>
             </w:r>
             <w:r>
               <w:rPr>
@@ -2028,12 +2457,11 @@
       <w:bookmarkStart w:id="0" w:name="_Toc73533657"/>
     </w:p>
     <w:p/>
-    <w:p/>
     <w:p>
       <w:pPr>
         <w:pStyle w:val="Titre1"/>
       </w:pPr>
-      <w:bookmarkStart w:id="1" w:name="_Toc73535593"/>
+      <w:bookmarkStart w:id="1" w:name="_Toc74232339"/>
       <w:r>
         <w:lastRenderedPageBreak/>
         <w:t>1 – Généralités</w:t>
@@ -2046,7 +2474,7 @@
         <w:pStyle w:val="Titre2"/>
       </w:pPr>
       <w:bookmarkStart w:id="2" w:name="_Toc73533658"/>
-      <w:bookmarkStart w:id="3" w:name="_Toc73535594"/>
+      <w:bookmarkStart w:id="3" w:name="_Toc74232340"/>
       <w:r>
         <w:t>1.1 - Introduction</w:t>
       </w:r>
@@ -2080,7 +2508,7 @@
         <w:pStyle w:val="Titre2"/>
       </w:pPr>
       <w:bookmarkStart w:id="4" w:name="_Toc73533659"/>
-      <w:bookmarkStart w:id="5" w:name="_Toc73535595"/>
+      <w:bookmarkStart w:id="5" w:name="_Toc74232341"/>
       <w:r>
         <w:t>1.2 – Licence et droits</w:t>
       </w:r>
@@ -2194,7 +2622,7 @@
         <w:pStyle w:val="Titre1"/>
       </w:pPr>
       <w:bookmarkStart w:id="6" w:name="_Toc73533660"/>
-      <w:bookmarkStart w:id="7" w:name="_Toc73535596"/>
+      <w:bookmarkStart w:id="7" w:name="_Toc74232342"/>
       <w:r>
         <w:t xml:space="preserve">2 </w:t>
       </w:r>
@@ -2215,7 +2643,7 @@
         <w:pStyle w:val="Titre2"/>
       </w:pPr>
       <w:bookmarkStart w:id="8" w:name="_Toc73533661"/>
-      <w:bookmarkStart w:id="9" w:name="_Toc73535597"/>
+      <w:bookmarkStart w:id="9" w:name="_Toc74232343"/>
       <w:r>
         <w:t>2.1 – Généralités</w:t>
       </w:r>
@@ -2568,6 +2996,17 @@
                   <w:pPr>
                     <w:spacing w:after="0"/>
                   </w:pPr>
+                  <w:r>
+                    <w:t>Dossier racine « </w:t>
+                  </w:r>
+                  <w:proofErr w:type="spellStart"/>
+                  <w:r>
+                    <w:t>root</w:t>
+                  </w:r>
+                  <w:proofErr w:type="spellEnd"/>
+                  <w:r>
+                    <w:t> »</w:t>
+                  </w:r>
                 </w:p>
                 <w:p>
                   <w:pPr>
@@ -2850,7 +3289,7 @@
         <w:pStyle w:val="Titre2"/>
       </w:pPr>
       <w:bookmarkStart w:id="10" w:name="_Toc73533662"/>
-      <w:bookmarkStart w:id="11" w:name="_Toc73535598"/>
+      <w:bookmarkStart w:id="11" w:name="_Toc74232344"/>
       <w:r>
         <w:t>2.2 – L’</w:t>
       </w:r>
@@ -3062,7 +3501,7 @@
         <w:pStyle w:val="Titre1"/>
       </w:pPr>
       <w:bookmarkStart w:id="12" w:name="_Toc73533663"/>
-      <w:bookmarkStart w:id="13" w:name="_Toc73535599"/>
+      <w:bookmarkStart w:id="13" w:name="_Toc74232345"/>
       <w:r>
         <w:t>3 – Convention de nommage</w:t>
       </w:r>
@@ -3074,7 +3513,7 @@
         <w:pStyle w:val="Titre2"/>
       </w:pPr>
       <w:bookmarkStart w:id="14" w:name="_Toc73533664"/>
-      <w:bookmarkStart w:id="15" w:name="_Toc73535600"/>
+      <w:bookmarkStart w:id="15" w:name="_Toc74232346"/>
       <w:r>
         <w:t>3.1 - Généralités</w:t>
       </w:r>
@@ -3251,7 +3690,132 @@
     <w:p/>
     <w:p>
       <w:r>
+        <w:rPr>
+          <w:rFonts w:ascii="Times New Roman" w:hAnsi="Times New Roman" w:cs="Times New Roman"/>
+          <w:b/>
+          <w:noProof/>
+          <w:color w:val="C0504D" w:themeColor="accent2"/>
+          <w:sz w:val="32"/>
+          <w:szCs w:val="32"/>
+          <w:lang w:eastAsia="fr-FR"/>
+        </w:rPr>
         <w:lastRenderedPageBreak/>
+        <w:pict>
+          <v:rect id="_x0000_s1069" style="position:absolute;margin-left:-2.6pt;margin-top:-.4pt;width:494.3pt;height:63.9pt;z-index:251680768" fillcolor="#c0504d [3205]" strokecolor="#f2f2f2 [3041]" strokeweight="3pt">
+            <v:shadow on="t" type="perspective" color="#622423 [1605]" opacity=".5" offset="1pt" offset2="-1pt"/>
+            <v:textbox style="mso-next-textbox:#_x0000_s1069">
+              <w:txbxContent>
+                <w:p>
+                  <w:pPr>
+                    <w:rPr>
+                      <w:rFonts w:ascii="Times New Roman" w:hAnsi="Times New Roman" w:cs="Times New Roman"/>
+                      <w:b/>
+                      <w:color w:val="C0504D" w:themeColor="accent2"/>
+                    </w:rPr>
+                  </w:pPr>
+                  <w:r>
+                    <w:rPr>
+                      <w:rFonts w:ascii="Times New Roman" w:hAnsi="Times New Roman" w:cs="Times New Roman"/>
+                      <w:b/>
+                      <w:color w:val="FFFFFF" w:themeColor="background1"/>
+                      <w:sz w:val="32"/>
+                      <w:szCs w:val="32"/>
+                    </w:rPr>
+                    <w:t xml:space="preserve">⚠  </w:t>
+                  </w:r>
+                  <w:r>
+                    <w:rPr>
+                      <w:rFonts w:cstheme="minorHAnsi"/>
+                      <w:b/>
+                      <w:color w:val="FFFFFF" w:themeColor="background1"/>
+                    </w:rPr>
+                    <w:t>Exception</w:t>
+                  </w:r>
+                  <w:r>
+                    <w:rPr>
+                      <w:b/>
+                    </w:rPr>
+                    <w:br/>
+                  </w:r>
+                  <w:r>
+                    <w:rPr>
+                      <w:b/>
+                      <w:color w:val="FFFFFF" w:themeColor="background1"/>
+                    </w:rPr>
+                    <w:t>Cependant</w:t>
+                  </w:r>
+                  <w:r>
+                    <w:rPr>
+                      <w:color w:val="FFFFFF" w:themeColor="background1"/>
+                    </w:rPr>
+                    <w:t xml:space="preserve"> nous utiliserons tout de même des noms de variables composés séparés de tirés bas (« </w:t>
+                  </w:r>
+                  <w:proofErr w:type="spellStart"/>
+                  <w:r>
+                    <w:rPr>
+                      <w:color w:val="FFFFFF" w:themeColor="background1"/>
+                    </w:rPr>
+                    <w:t>underscore</w:t>
+                  </w:r>
+                  <w:proofErr w:type="spellEnd"/>
+                  <w:r>
+                    <w:rPr>
+                      <w:color w:val="FFFFFF" w:themeColor="background1"/>
+                    </w:rPr>
+                    <w:t> ») pour les variables globales afin de réduire l</w:t>
+                  </w:r>
+                  <w:r>
+                    <w:rPr>
+                      <w:color w:val="FFFFFF" w:themeColor="background1"/>
+                    </w:rPr>
+                    <w:t>es risques de conflit (</w:t>
+                  </w:r>
+                  <w:r>
+                    <w:rPr>
+                      <w:color w:val="FFFFFF" w:themeColor="background1"/>
+                      <w:u w:val="single"/>
+                    </w:rPr>
+                    <w:t>e</w:t>
+                  </w:r>
+                  <w:r>
+                    <w:rPr>
+                      <w:color w:val="FFFFFF" w:themeColor="background1"/>
+                      <w:u w:val="single"/>
+                    </w:rPr>
+                    <w:t>x:</w:t>
+                  </w:r>
+                  <w:r>
+                    <w:rPr>
+                      <w:color w:val="FFFFFF" w:themeColor="background1"/>
+                    </w:rPr>
+                    <w:t xml:space="preserve"> $</w:t>
+                  </w:r>
+                  <w:proofErr w:type="spellStart"/>
+                  <w:r>
+                    <w:rPr>
+                      <w:color w:val="FFFFFF" w:themeColor="background1"/>
+                    </w:rPr>
+                    <w:t>meta_keyword</w:t>
+                  </w:r>
+                  <w:proofErr w:type="spellEnd"/>
+                  <w:r>
+                    <w:rPr>
+                      <w:color w:val="FFFFFF" w:themeColor="background1"/>
+                    </w:rPr>
+                    <w:t>).</w:t>
+                  </w:r>
+                </w:p>
+                <w:p/>
+              </w:txbxContent>
+            </v:textbox>
+          </v:rect>
+        </w:pict>
+      </w:r>
+    </w:p>
+    <w:p/>
+    <w:p/>
+    <w:p>
+      <w:r>
         <w:t>On évitera également les déterminants du type « the ».</w:t>
       </w:r>
     </w:p>
@@ -3346,7 +3910,16 @@
         <w:t>theExampleFile.php</w:t>
       </w:r>
     </w:p>
-    <w:p/>
+    <w:p>
+      <w:pPr>
+        <w:spacing w:after="0"/>
+        <w:rPr>
+          <w:i/>
+          <w:strike/>
+          <w:color w:val="808080" w:themeColor="background1" w:themeShade="80"/>
+        </w:rPr>
+      </w:pPr>
+    </w:p>
     <w:p>
       <w:r>
         <w:t xml:space="preserve">Et privilégierons le singulier au pluriel. </w:t>
@@ -3435,7 +4008,7 @@
         <w:pStyle w:val="Titre2"/>
       </w:pPr>
       <w:bookmarkStart w:id="16" w:name="_Toc73533665"/>
-      <w:bookmarkStart w:id="17" w:name="_Toc73535601"/>
+      <w:bookmarkStart w:id="17" w:name="_Toc74232347"/>
       <w:r>
         <w:t xml:space="preserve">3.2 – </w:t>
       </w:r>
@@ -3668,7 +4241,7 @@
         <w:pStyle w:val="Titre2"/>
       </w:pPr>
       <w:bookmarkStart w:id="18" w:name="_Toc73533666"/>
-      <w:bookmarkStart w:id="19" w:name="_Toc73535602"/>
+      <w:bookmarkStart w:id="19" w:name="_Toc74232348"/>
       <w:r>
         <w:t>3.3 – Noms réservés</w:t>
       </w:r>
@@ -3680,7 +4253,7 @@
         <w:pStyle w:val="Titre3"/>
       </w:pPr>
       <w:bookmarkStart w:id="20" w:name="_Toc73533667"/>
-      <w:bookmarkStart w:id="21" w:name="_Toc73535603"/>
+      <w:bookmarkStart w:id="21" w:name="_Toc74232349"/>
       <w:r>
         <w:t>3.3.1 – Les fichiers</w:t>
       </w:r>
@@ -3829,7 +4402,7 @@
         <w:pStyle w:val="Titre3"/>
       </w:pPr>
       <w:bookmarkStart w:id="22" w:name="_Toc73533668"/>
-      <w:bookmarkStart w:id="23" w:name="_Toc73535604"/>
+      <w:bookmarkStart w:id="23" w:name="_Toc74232350"/>
       <w:r>
         <w:t>3.3.2 – Les variables et constantes PHP</w:t>
       </w:r>
@@ -3928,7 +4501,11 @@
             <w:cnfStyle w:val="001000000000"/>
             <w:tcW w:w="4606" w:type="dxa"/>
           </w:tcPr>
-          <w:p/>
+          <w:p>
+            <w:r>
+              <w:t>ENCODE</w:t>
+            </w:r>
+          </w:p>
         </w:tc>
         <w:tc>
           <w:tcPr>
@@ -3938,16 +4515,47 @@
             <w:pPr>
               <w:cnfStyle w:val="000000000000"/>
             </w:pPr>
+            <w:r>
+              <w:t>Contient l’encodage de caractères (utilisé pour la déclaration dans le HTML + fonctions PHP de base).</w:t>
+            </w:r>
           </w:p>
         </w:tc>
       </w:tr>
     </w:tbl>
-    <w:p/>
     <w:p>
       <w:pPr>
         <w:pStyle w:val="Titre4"/>
       </w:pPr>
       <w:bookmarkStart w:id="25" w:name="_Toc73533670"/>
+    </w:p>
+    <w:p>
+      <w:pPr>
+        <w:pStyle w:val="Titre4"/>
+        <w:spacing w:before="0"/>
+      </w:pPr>
+    </w:p>
+    <w:p>
+      <w:pPr>
+        <w:pStyle w:val="Titre4"/>
+        <w:spacing w:before="0"/>
+      </w:pPr>
+    </w:p>
+    <w:p/>
+    <w:p>
+      <w:pPr>
+        <w:spacing w:line="240" w:lineRule="auto"/>
+      </w:pPr>
+    </w:p>
+    <w:p>
+      <w:pPr>
+        <w:pStyle w:val="Titre4"/>
+        <w:spacing w:before="0" w:line="240" w:lineRule="auto"/>
+      </w:pPr>
+    </w:p>
+    <w:p>
+      <w:pPr>
+        <w:pStyle w:val="Titre4"/>
+      </w:pPr>
       <w:r>
         <w:t>3.2.2.2 – Les variables</w:t>
       </w:r>
@@ -4010,6 +4618,324 @@
               <w:t>db</w:t>
             </w:r>
             <w:proofErr w:type="spellEnd"/>
+            <w:r>
+              <w:t>_</w:t>
+            </w:r>
+          </w:p>
+        </w:tc>
+        <w:tc>
+          <w:tcPr>
+            <w:tcW w:w="4606" w:type="dxa"/>
+          </w:tcPr>
+          <w:p>
+            <w:pPr>
+              <w:cnfStyle w:val="000000100000"/>
+            </w:pPr>
+            <w:r>
+              <w:t xml:space="preserve">Les variables commençants par </w:t>
+            </w:r>
+            <w:proofErr w:type="spellStart"/>
+            <w:r>
+              <w:t>db</w:t>
+            </w:r>
+            <w:proofErr w:type="spellEnd"/>
+            <w:r>
+              <w:t>_ sont réservés pour la base de données.</w:t>
+            </w:r>
+          </w:p>
+        </w:tc>
+      </w:tr>
+      <w:tr>
+        <w:tc>
+          <w:tcPr>
+            <w:cnfStyle w:val="001000000000"/>
+            <w:tcW w:w="4606" w:type="dxa"/>
+          </w:tcPr>
+          <w:p>
+            <w:r>
+              <w:t>$</w:t>
+            </w:r>
+            <w:proofErr w:type="spellStart"/>
+            <w:r>
+              <w:t>obj</w:t>
+            </w:r>
+            <w:proofErr w:type="spellEnd"/>
+            <w:r>
+              <w:t>_</w:t>
+            </w:r>
+          </w:p>
+        </w:tc>
+        <w:tc>
+          <w:tcPr>
+            <w:tcW w:w="4606" w:type="dxa"/>
+          </w:tcPr>
+          <w:p>
+            <w:pPr>
+              <w:cnfStyle w:val="000000000000"/>
+            </w:pPr>
+            <w:r>
+              <w:t>Les variables commençant par « $</w:t>
+            </w:r>
+            <w:proofErr w:type="spellStart"/>
+            <w:r>
+              <w:t>obj_</w:t>
+            </w:r>
+            <w:proofErr w:type="spellEnd"/>
+            <w:r>
+              <w:t> » sont réservées pour les objets.</w:t>
+            </w:r>
+          </w:p>
+        </w:tc>
+      </w:tr>
+      <w:tr>
+        <w:trPr>
+          <w:cnfStyle w:val="000000100000"/>
+        </w:trPr>
+        <w:tc>
+          <w:tcPr>
+            <w:cnfStyle w:val="001000000000"/>
+            <w:tcW w:w="4606" w:type="dxa"/>
+          </w:tcPr>
+          <w:p>
+            <w:r>
+              <w:t>$</w:t>
+            </w:r>
+            <w:proofErr w:type="spellStart"/>
+            <w:r>
+              <w:t>meta</w:t>
+            </w:r>
+            <w:proofErr w:type="spellEnd"/>
+            <w:r>
+              <w:t>_</w:t>
+            </w:r>
+          </w:p>
+        </w:tc>
+        <w:tc>
+          <w:tcPr>
+            <w:tcW w:w="4606" w:type="dxa"/>
+          </w:tcPr>
+          <w:p>
+            <w:pPr>
+              <w:cnfStyle w:val="000000100000"/>
+              <w:rPr>
+                <w:strike/>
+              </w:rPr>
+            </w:pPr>
+            <w:r>
+              <w:t xml:space="preserve">Réservé pour le titre de la page </w:t>
+            </w:r>
+            <w:r>
+              <w:t>et balises « </w:t>
+            </w:r>
+            <w:proofErr w:type="spellStart"/>
+            <w:r>
+              <w:t>meta</w:t>
+            </w:r>
+            <w:proofErr w:type="spellEnd"/>
+            <w:r>
+              <w:t> » (description, keyword, ….).</w:t>
+            </w:r>
+          </w:p>
+        </w:tc>
+      </w:tr>
+      <w:tr>
+        <w:tc>
+          <w:tcPr>
+            <w:cnfStyle w:val="001000000000"/>
+            <w:tcW w:w="4606" w:type="dxa"/>
+          </w:tcPr>
+          <w:p>
+            <w:r>
+              <w:t>$</w:t>
+            </w:r>
+            <w:proofErr w:type="spellStart"/>
+            <w:r>
+              <w:t>include_MVC</w:t>
+            </w:r>
+            <w:proofErr w:type="spellEnd"/>
+          </w:p>
+        </w:tc>
+        <w:tc>
+          <w:tcPr>
+            <w:tcW w:w="4606" w:type="dxa"/>
+          </w:tcPr>
+          <w:p>
+            <w:pPr>
+              <w:cnfStyle w:val="000000000000"/>
+            </w:pPr>
+            <w:r>
+              <w:t xml:space="preserve">Réservé aux fichiers </w:t>
+            </w:r>
+            <w:r>
+              <w:t>à charger (</w:t>
+            </w:r>
+            <w:proofErr w:type="spellStart"/>
+            <w:r>
+              <w:t>view</w:t>
+            </w:r>
+            <w:proofErr w:type="spellEnd"/>
+            <w:r>
+              <w:t xml:space="preserve">, model, </w:t>
+            </w:r>
+            <w:proofErr w:type="spellStart"/>
+            <w:r>
+              <w:t>controller</w:t>
+            </w:r>
+            <w:proofErr w:type="spellEnd"/>
+            <w:r>
+              <w:t>)</w:t>
+            </w:r>
+          </w:p>
+        </w:tc>
+      </w:tr>
+      <w:tr>
+        <w:trPr>
+          <w:cnfStyle w:val="000000100000"/>
+        </w:trPr>
+        <w:tc>
+          <w:tcPr>
+            <w:cnfStyle w:val="001000000000"/>
+            <w:tcW w:w="4606" w:type="dxa"/>
+          </w:tcPr>
+          <w:p>
+            <w:r>
+              <w:t>$</w:t>
+            </w:r>
+            <w:proofErr w:type="spellStart"/>
+            <w:r>
+              <w:t>include_JsCss</w:t>
+            </w:r>
+            <w:proofErr w:type="spellEnd"/>
+          </w:p>
+        </w:tc>
+        <w:tc>
+          <w:tcPr>
+            <w:tcW w:w="4606" w:type="dxa"/>
+          </w:tcPr>
+          <w:p>
+            <w:pPr>
+              <w:cnfStyle w:val="000000100000"/>
+            </w:pPr>
+            <w:r>
+              <w:t>Réservé aux fichiers additionnels (JS, CSS) à ajouter dans le « </w:t>
+            </w:r>
+            <w:proofErr w:type="spellStart"/>
+            <w:r>
+              <w:t>head</w:t>
+            </w:r>
+            <w:proofErr w:type="spellEnd"/>
+            <w:r>
+              <w:t> » du squelette  HTML</w:t>
+            </w:r>
+          </w:p>
+        </w:tc>
+      </w:tr>
+      <w:tr>
+        <w:tc>
+          <w:tcPr>
+            <w:cnfStyle w:val="001000000000"/>
+            <w:tcW w:w="4606" w:type="dxa"/>
+          </w:tcPr>
+          <w:p>
+            <w:r>
+              <w:t>$post</w:t>
+            </w:r>
+          </w:p>
+        </w:tc>
+        <w:tc>
+          <w:tcPr>
+            <w:tcW w:w="4606" w:type="dxa"/>
+          </w:tcPr>
+          <w:p>
+            <w:pPr>
+              <w:cnfStyle w:val="000000000000"/>
+            </w:pPr>
+            <w:r>
+              <w:t>Tableau contenant les données de la requêtes $_POST (clé =&gt; valeur) avec des fonctions de sécurité</w:t>
+            </w:r>
+          </w:p>
+        </w:tc>
+      </w:tr>
+      <w:tr>
+        <w:trPr>
+          <w:cnfStyle w:val="000000100000"/>
+        </w:trPr>
+        <w:tc>
+          <w:tcPr>
+            <w:cnfStyle w:val="001000000000"/>
+            <w:tcW w:w="4606" w:type="dxa"/>
+          </w:tcPr>
+          <w:p>
+            <w:r>
+              <w:t>$</w:t>
+            </w:r>
+            <w:proofErr w:type="spellStart"/>
+            <w:r>
+              <w:t>get</w:t>
+            </w:r>
+            <w:proofErr w:type="spellEnd"/>
+          </w:p>
+        </w:tc>
+        <w:tc>
+          <w:tcPr>
+            <w:tcW w:w="4606" w:type="dxa"/>
+          </w:tcPr>
+          <w:p>
+            <w:pPr>
+              <w:cnfStyle w:val="000000100000"/>
+            </w:pPr>
+            <w:r>
+              <w:t>Tableau contenant les données de la requêtes $_GET (clé =&gt; valeur) avec des fonctions de sécurité</w:t>
+            </w:r>
+          </w:p>
+        </w:tc>
+      </w:tr>
+      <w:tr>
+        <w:tc>
+          <w:tcPr>
+            <w:cnfStyle w:val="001000000000"/>
+            <w:tcW w:w="4606" w:type="dxa"/>
+          </w:tcPr>
+          <w:p>
+            <w:r>
+              <w:t>$</w:t>
+            </w:r>
+            <w:proofErr w:type="spellStart"/>
+            <w:r>
+              <w:t>include_header</w:t>
+            </w:r>
+            <w:proofErr w:type="spellEnd"/>
+          </w:p>
+        </w:tc>
+        <w:tc>
+          <w:tcPr>
+            <w:tcW w:w="4606" w:type="dxa"/>
+          </w:tcPr>
+          <w:p>
+            <w:pPr>
+              <w:cnfStyle w:val="000000000000"/>
+            </w:pPr>
+          </w:p>
+        </w:tc>
+      </w:tr>
+      <w:tr>
+        <w:trPr>
+          <w:cnfStyle w:val="000000100000"/>
+        </w:trPr>
+        <w:tc>
+          <w:tcPr>
+            <w:cnfStyle w:val="001000000000"/>
+            <w:tcW w:w="4606" w:type="dxa"/>
+          </w:tcPr>
+          <w:p>
+            <w:r>
+              <w:t>$</w:t>
+            </w:r>
+            <w:proofErr w:type="spellStart"/>
+            <w:r>
+              <w:t>include_menu</w:t>
+            </w:r>
+            <w:proofErr w:type="spellEnd"/>
           </w:p>
         </w:tc>
         <w:tc>
@@ -4029,7 +4955,16 @@
             <w:cnfStyle w:val="001000000000"/>
             <w:tcW w:w="4606" w:type="dxa"/>
           </w:tcPr>
-          <w:p/>
+          <w:p>
+            <w:r>
+              <w:t>$</w:t>
+            </w:r>
+            <w:proofErr w:type="spellStart"/>
+            <w:r>
+              <w:t>include_footer</w:t>
+            </w:r>
+            <w:proofErr w:type="spellEnd"/>
+          </w:p>
         </w:tc>
         <w:tc>
           <w:tcPr>
@@ -4043,18 +4978,179 @@
         </w:tc>
       </w:tr>
     </w:tbl>
+    <w:p>
+      <w:pPr>
+        <w:pStyle w:val="Titre3"/>
+      </w:pPr>
+      <w:bookmarkStart w:id="26" w:name="_Toc74232351"/>
+      <w:r>
+        <w:t>3.2.3 – Les « </w:t>
+      </w:r>
+      <w:proofErr w:type="spellStart"/>
+      <w:r>
+        <w:t>namespaces</w:t>
+      </w:r>
+      <w:proofErr w:type="spellEnd"/>
+      <w:r>
+        <w:t> »</w:t>
+      </w:r>
+      <w:bookmarkEnd w:id="26"/>
+    </w:p>
+    <w:p>
+      <w:r>
+        <w:t xml:space="preserve">Le </w:t>
+      </w:r>
+      <w:proofErr w:type="spellStart"/>
+      <w:r>
+        <w:t>namespace</w:t>
+      </w:r>
+      <w:proofErr w:type="spellEnd"/>
+      <w:r>
+        <w:t xml:space="preserve"> « </w:t>
+      </w:r>
+      <w:proofErr w:type="spellStart"/>
+      <w:r>
+        <w:t>g</w:t>
+      </w:r>
+      <w:r>
+        <w:t>ng</w:t>
+      </w:r>
+      <w:proofErr w:type="spellEnd"/>
+      <w:r>
+        <w:t> » est réservés pour les classes de bases du CMS.</w:t>
+      </w:r>
+    </w:p>
+    <w:p>
+      <w:pPr>
+        <w:rPr>
+          <w:rFonts w:cstheme="minorHAnsi"/>
+          <w:b/>
+          <w:color w:val="C0504D" w:themeColor="accent2"/>
+        </w:rPr>
+      </w:pPr>
+      <w:r>
+        <w:rPr>
+          <w:rFonts w:ascii="Times New Roman" w:hAnsi="Times New Roman" w:cs="Times New Roman"/>
+          <w:b/>
+          <w:color w:val="C0504D" w:themeColor="accent2"/>
+          <w:sz w:val="32"/>
+        </w:rPr>
+        <w:t>⚠</w:t>
+      </w:r>
+      <w:r>
+        <w:rPr>
+          <w:rFonts w:ascii="Times New Roman" w:hAnsi="Times New Roman" w:cs="Times New Roman"/>
+          <w:color w:val="C0504D" w:themeColor="accent2"/>
+          <w:sz w:val="32"/>
+        </w:rPr>
+        <w:t xml:space="preserve"> </w:t>
+      </w:r>
+      <w:r>
+        <w:rPr>
+          <w:rFonts w:ascii="Times New Roman" w:hAnsi="Times New Roman" w:cs="Times New Roman"/>
+          <w:color w:val="C0504D" w:themeColor="accent2"/>
+          <w:sz w:val="32"/>
+        </w:rPr>
+        <w:t xml:space="preserve"> </w:t>
+      </w:r>
+      <w:r>
+        <w:rPr>
+          <w:rFonts w:cstheme="minorHAnsi"/>
+          <w:b/>
+          <w:color w:val="C0504D" w:themeColor="accent2"/>
+        </w:rPr>
+        <w:t xml:space="preserve">Certains exemples dans la documentation contient le </w:t>
+      </w:r>
+      <w:proofErr w:type="spellStart"/>
+      <w:r>
+        <w:rPr>
+          <w:rFonts w:cstheme="minorHAnsi"/>
+          <w:b/>
+          <w:color w:val="C0504D" w:themeColor="accent2"/>
+        </w:rPr>
+        <w:t>namespace</w:t>
+      </w:r>
+      <w:proofErr w:type="spellEnd"/>
+      <w:r>
+        <w:rPr>
+          <w:rFonts w:cstheme="minorHAnsi"/>
+          <w:b/>
+          <w:color w:val="C0504D" w:themeColor="accent2"/>
+        </w:rPr>
+        <w:t xml:space="preserve"> « </w:t>
+      </w:r>
+      <w:proofErr w:type="spellStart"/>
+      <w:r>
+        <w:rPr>
+          <w:rFonts w:cstheme="minorHAnsi"/>
+          <w:b/>
+          <w:color w:val="C0504D" w:themeColor="accent2"/>
+        </w:rPr>
+        <w:t>geneager</w:t>
+      </w:r>
+      <w:proofErr w:type="spellEnd"/>
+      <w:r>
+        <w:rPr>
+          <w:rFonts w:cstheme="minorHAnsi"/>
+          <w:b/>
+          <w:color w:val="C0504D" w:themeColor="accent2"/>
+        </w:rPr>
+        <w:t xml:space="preserve"> » : il s’agit de l’ancien nom. Utilisez donc bien le </w:t>
+      </w:r>
+      <w:proofErr w:type="spellStart"/>
+      <w:r>
+        <w:rPr>
+          <w:rFonts w:cstheme="minorHAnsi"/>
+          <w:b/>
+          <w:color w:val="C0504D" w:themeColor="accent2"/>
+        </w:rPr>
+        <w:t>namespace</w:t>
+      </w:r>
+      <w:proofErr w:type="spellEnd"/>
+      <w:r>
+        <w:rPr>
+          <w:rFonts w:cstheme="minorHAnsi"/>
+          <w:b/>
+          <w:color w:val="C0504D" w:themeColor="accent2"/>
+        </w:rPr>
+        <w:t xml:space="preserve"> « </w:t>
+      </w:r>
+      <w:proofErr w:type="spellStart"/>
+      <w:r>
+        <w:rPr>
+          <w:rFonts w:cstheme="minorHAnsi"/>
+          <w:b/>
+          <w:color w:val="C0504D" w:themeColor="accent2"/>
+        </w:rPr>
+        <w:t>gng</w:t>
+      </w:r>
+      <w:proofErr w:type="spellEnd"/>
+      <w:r>
+        <w:rPr>
+          <w:rFonts w:cstheme="minorHAnsi"/>
+          <w:b/>
+          <w:color w:val="C0504D" w:themeColor="accent2"/>
+        </w:rPr>
+        <w:t> »</w:t>
+      </w:r>
+    </w:p>
     <w:p/>
+    <w:p>
+      <w:r>
+        <w:t>Si vous développez un ou une dépendance ou un module complémentaire (bien que cette fonctionnalité n’existe pas encore) pour ce CMS évitez de l’utiliser afin d’éviter les conflits</w:t>
+      </w:r>
+    </w:p>
     <w:p>
       <w:pPr>
         <w:pStyle w:val="Titre2"/>
       </w:pPr>
-      <w:bookmarkStart w:id="26" w:name="_Toc73533671"/>
-      <w:bookmarkStart w:id="27" w:name="_Toc73535605"/>
+      <w:bookmarkStart w:id="27" w:name="_Toc73533671"/>
+      <w:bookmarkStart w:id="28" w:name="_Toc74232352"/>
       <w:r>
         <w:t>3.4 – Mots clés appréciés</w:t>
       </w:r>
-      <w:bookmarkEnd w:id="26"/>
       <w:bookmarkEnd w:id="27"/>
+      <w:bookmarkEnd w:id="28"/>
     </w:p>
     <w:tbl>
       <w:tblPr>
@@ -4247,31 +5343,64 @@
           </w:p>
         </w:tc>
       </w:tr>
+      <w:tr>
+        <w:tc>
+          <w:tcPr>
+            <w:cnfStyle w:val="001000000000"/>
+            <w:tcW w:w="3070" w:type="dxa"/>
+          </w:tcPr>
+          <w:p>
+            <w:r>
+              <w:t>display</w:t>
+            </w:r>
+          </w:p>
+        </w:tc>
+        <w:tc>
+          <w:tcPr>
+            <w:tcW w:w="3071" w:type="dxa"/>
+          </w:tcPr>
+          <w:p>
+            <w:pPr>
+              <w:cnfStyle w:val="000000000000"/>
+            </w:pPr>
+          </w:p>
+        </w:tc>
+        <w:tc>
+          <w:tcPr>
+            <w:tcW w:w="3071" w:type="dxa"/>
+          </w:tcPr>
+          <w:p>
+            <w:pPr>
+              <w:cnfStyle w:val="000000000000"/>
+            </w:pPr>
+          </w:p>
+        </w:tc>
+      </w:tr>
     </w:tbl>
     <w:p>
       <w:pPr>
         <w:pStyle w:val="Titre1"/>
       </w:pPr>
-      <w:bookmarkStart w:id="28" w:name="_Toc73533672"/>
-      <w:bookmarkStart w:id="29" w:name="_Toc73535606"/>
+      <w:bookmarkStart w:id="29" w:name="_Toc73533672"/>
+      <w:bookmarkStart w:id="30" w:name="_Toc74232353"/>
       <w:r>
         <w:lastRenderedPageBreak/>
         <w:t>4 – La base de données</w:t>
       </w:r>
-      <w:bookmarkEnd w:id="28"/>
       <w:bookmarkEnd w:id="29"/>
+      <w:bookmarkEnd w:id="30"/>
     </w:p>
     <w:p>
       <w:pPr>
         <w:pStyle w:val="Titre2"/>
       </w:pPr>
-      <w:bookmarkStart w:id="30" w:name="_Toc73533673"/>
-      <w:bookmarkStart w:id="31" w:name="_Toc73535607"/>
+      <w:bookmarkStart w:id="31" w:name="_Toc73533673"/>
+      <w:bookmarkStart w:id="32" w:name="_Toc74232354"/>
       <w:r>
         <w:t>4.1 – Généralités</w:t>
       </w:r>
-      <w:bookmarkEnd w:id="30"/>
       <w:bookmarkEnd w:id="31"/>
+      <w:bookmarkEnd w:id="32"/>
     </w:p>
     <w:p>
       <w:r>
@@ -4370,26 +5499,37 @@
     <w:p>
       <w:pPr>
         <w:pStyle w:val="Titre1"/>
+        <w:spacing w:before="0"/>
       </w:pPr>
-      <w:bookmarkStart w:id="32" w:name="_Toc73533674"/>
-      <w:bookmarkStart w:id="33" w:name="_Toc73535608"/>
+      <w:bookmarkStart w:id="33" w:name="_Toc73533674"/>
+      <w:bookmarkStart w:id="34" w:name="_Toc74232355"/>
       <w:r>
         <w:t>5 – PHP</w:t>
       </w:r>
-      <w:bookmarkEnd w:id="32"/>
       <w:bookmarkEnd w:id="33"/>
+      <w:bookmarkEnd w:id="34"/>
     </w:p>
     <w:p>
       <w:pPr>
         <w:pStyle w:val="Titre2"/>
       </w:pPr>
-      <w:bookmarkStart w:id="34" w:name="_Toc73533675"/>
-      <w:bookmarkStart w:id="35" w:name="_Toc73535609"/>
+      <w:bookmarkStart w:id="35" w:name="_Toc73533675"/>
+      <w:bookmarkStart w:id="36" w:name="_Toc74232356"/>
       <w:r>
         <w:t>5.1 – Créer une page</w:t>
       </w:r>
-      <w:bookmarkEnd w:id="34"/>
       <w:bookmarkEnd w:id="35"/>
+      <w:bookmarkEnd w:id="36"/>
+    </w:p>
+    <w:p>
+      <w:pPr>
+        <w:pStyle w:val="Titre3"/>
+      </w:pPr>
+      <w:bookmarkStart w:id="37" w:name="_Toc74232357"/>
+      <w:r>
+        <w:t>5.1.1 - Généralités</w:t>
+      </w:r>
+      <w:bookmarkEnd w:id="37"/>
     </w:p>
     <w:p>
       <w:r>
@@ -5025,53 +6165,1565 @@
         </w:tc>
       </w:tr>
     </w:tbl>
+    <w:p>
+      <w:pPr>
+        <w:pStyle w:val="Titre3"/>
+      </w:pPr>
+      <w:bookmarkStart w:id="38" w:name="_Toc74232358"/>
+      <w:r>
+        <w:t xml:space="preserve">5.1.2 – Ajouter </w:t>
+      </w:r>
+      <w:r>
+        <w:t>d’</w:t>
+      </w:r>
+      <w:r>
+        <w:t xml:space="preserve">une vue </w:t>
+      </w:r>
+      <w:r>
+        <w:t xml:space="preserve">+ titre + </w:t>
+      </w:r>
+      <w:proofErr w:type="spellStart"/>
+      <w:r>
+        <w:t>meta</w:t>
+      </w:r>
+      <w:proofErr w:type="spellEnd"/>
+      <w:r>
+        <w:t xml:space="preserve"> dans le </w:t>
+      </w:r>
+      <w:proofErr w:type="spellStart"/>
+      <w:r>
+        <w:t>controller</w:t>
+      </w:r>
+      <w:bookmarkEnd w:id="38"/>
+      <w:proofErr w:type="spellEnd"/>
+    </w:p>
+    <w:p>
+      <w:r>
+        <w:t>Exemple</w:t>
+      </w:r>
+      <w:r>
+        <w:t xml:space="preserve"> simple</w:t>
+      </w:r>
+      <w:r>
+        <w:t xml:space="preserve"> d’ajout d’une vue (initialisée par le </w:t>
+      </w:r>
+      <w:proofErr w:type="spellStart"/>
+      <w:r>
+        <w:t>controller</w:t>
+      </w:r>
+      <w:proofErr w:type="spellEnd"/>
+      <w:r>
+        <w:t>)</w:t>
+      </w:r>
+    </w:p>
+    <w:p>
+      <w:r>
+        <w:rPr>
+          <w:noProof/>
+          <w:lang w:eastAsia="fr-FR"/>
+        </w:rPr>
+        <w:lastRenderedPageBreak/>
+        <w:pict>
+          <v:rect id="_x0000_s1060" style="position:absolute;margin-left:340.5pt;margin-top:-3.15pt;width:124.4pt;height:137.65pt;z-index:251673600">
+            <v:textbox style="mso-next-textbox:#_x0000_s1060">
+              <w:txbxContent>
+                <w:p>
+                  <w:pPr>
+                    <w:spacing w:after="0"/>
+                  </w:pPr>
+                </w:p>
+                <w:p>
+                  <w:pPr>
+                    <w:spacing w:after="0" w:line="240" w:lineRule="auto"/>
+                  </w:pPr>
+                </w:p>
+                <w:p>
+                  <w:pPr>
+                    <w:spacing w:after="0" w:line="240" w:lineRule="auto"/>
+                  </w:pPr>
+                  <w:r>
+                    <w:t xml:space="preserve">Titre (balise </w:t>
+                  </w:r>
+                  <w:proofErr w:type="spellStart"/>
+                  <w:r>
+                    <w:t>title</w:t>
+                  </w:r>
+                  <w:proofErr w:type="spellEnd"/>
+                  <w:r>
+                    <w:t>)</w:t>
+                  </w:r>
+                </w:p>
+                <w:p>
+                  <w:pPr>
+                    <w:spacing w:after="0"/>
+                  </w:pPr>
+                  <w:r>
+                    <w:t>Meta description</w:t>
+                  </w:r>
+                </w:p>
+                <w:p>
+                  <w:pPr>
+                    <w:spacing w:after="0"/>
+                  </w:pPr>
+                  <w:r>
+                    <w:t>Meta mots-clés</w:t>
+                  </w:r>
+                </w:p>
+                <w:p>
+                  <w:pPr>
+                    <w:spacing w:after="0" w:line="240" w:lineRule="auto"/>
+                  </w:pPr>
+                </w:p>
+                <w:p>
+                  <w:pPr>
+                    <w:spacing w:after="0"/>
+                    <w:rPr>
+                      <w:sz w:val="16"/>
+                    </w:rPr>
+                  </w:pPr>
+                  <w:r>
+                    <w:t xml:space="preserve">Ici je charge ma vue  </w:t>
+                  </w:r>
+                  <w:r>
+                    <w:rPr>
+                      <w:sz w:val="20"/>
+                      <w:szCs w:val="20"/>
+                    </w:rPr>
+                    <w:t>(/</w:t>
+                  </w:r>
+                  <w:proofErr w:type="spellStart"/>
+                  <w:r>
+                    <w:rPr>
+                      <w:sz w:val="20"/>
+                      <w:szCs w:val="20"/>
+                    </w:rPr>
+                    <w:t>src</w:t>
+                  </w:r>
+                  <w:proofErr w:type="spellEnd"/>
+                  <w:r>
+                    <w:rPr>
+                      <w:sz w:val="20"/>
+                      <w:szCs w:val="20"/>
+                    </w:rPr>
+                    <w:t>/</w:t>
+                  </w:r>
+                  <w:proofErr w:type="spellStart"/>
+                  <w:r>
+                    <w:rPr>
+                      <w:sz w:val="20"/>
+                      <w:szCs w:val="20"/>
+                    </w:rPr>
+                    <w:t>view</w:t>
+                  </w:r>
+                  <w:proofErr w:type="spellEnd"/>
+                  <w:r>
+                    <w:rPr>
+                      <w:sz w:val="20"/>
+                      <w:szCs w:val="20"/>
+                    </w:rPr>
+                    <w:t>/</w:t>
+                  </w:r>
+                  <w:proofErr w:type="spellStart"/>
+                  <w:r>
+                    <w:rPr>
+                      <w:sz w:val="20"/>
+                      <w:szCs w:val="20"/>
+                    </w:rPr>
+                    <w:t>test.view.php</w:t>
+                  </w:r>
+                  <w:proofErr w:type="spellEnd"/>
+                  <w:r>
+                    <w:rPr>
+                      <w:sz w:val="20"/>
+                      <w:szCs w:val="20"/>
+                    </w:rPr>
+                    <w:t>)</w:t>
+                  </w:r>
+                </w:p>
+                <w:p>
+                  <w:pPr>
+                    <w:spacing w:after="0"/>
+                  </w:pPr>
+                </w:p>
+              </w:txbxContent>
+            </v:textbox>
+          </v:rect>
+        </w:pict>
+      </w:r>
+      <w:r>
+        <w:rPr>
+          <w:noProof/>
+          <w:lang w:eastAsia="fr-FR"/>
+        </w:rPr>
+        <w:pict>
+          <v:shape id="_x0000_s1066" type="#_x0000_t32" style="position:absolute;margin-left:250.9pt;margin-top:101.3pt;width:28.5pt;height:55.95pt;z-index:251679744" o:connectortype="straight" strokecolor="#c0504d [3205]" strokeweight="2.5pt">
+            <v:stroke endarrow="block"/>
+            <v:shadow color="#868686"/>
+          </v:shape>
+        </w:pict>
+      </w:r>
+      <w:r>
+        <w:rPr>
+          <w:noProof/>
+          <w:lang w:eastAsia="fr-FR"/>
+        </w:rPr>
+        <w:pict>
+          <v:shape id="_x0000_s1065" type="#_x0000_t32" style="position:absolute;margin-left:201.2pt;margin-top:101.3pt;width:0;height:55.95pt;z-index:251678720" o:connectortype="straight" strokecolor="#c0504d [3205]" strokeweight="2.5pt">
+            <v:stroke endarrow="block"/>
+            <v:shadow color="#868686"/>
+          </v:shape>
+        </w:pict>
+      </w:r>
+      <w:r>
+        <w:rPr>
+          <w:noProof/>
+          <w:lang w:eastAsia="fr-FR"/>
+        </w:rPr>
+        <w:pict>
+          <v:shape id="_x0000_s1064" type="#_x0000_t32" style="position:absolute;margin-left:100.2pt;margin-top:101.3pt;width:59.45pt;height:55.95pt;flip:x;z-index:251677696" o:connectortype="straight" strokecolor="#c0504d [3205]" strokeweight="2.5pt">
+            <v:stroke endarrow="block"/>
+            <v:shadow color="#868686"/>
+          </v:shape>
+        </w:pict>
+      </w:r>
+      <w:r>
+        <w:rPr>
+          <w:noProof/>
+          <w:lang w:eastAsia="fr-FR"/>
+        </w:rPr>
+        <w:pict>
+          <v:shape id="_x0000_s1063" type="#_x0000_t32" style="position:absolute;margin-left:43.2pt;margin-top:101.3pt;width:93.25pt;height:55.95pt;flip:x;z-index:251676672" o:connectortype="straight" strokecolor="#c0504d [3205]" strokeweight="2.5pt">
+            <v:stroke endarrow="block"/>
+            <v:shadow color="#868686"/>
+          </v:shape>
+        </w:pict>
+      </w:r>
+      <w:r>
+        <w:rPr>
+          <w:noProof/>
+          <w:lang w:eastAsia="fr-FR"/>
+        </w:rPr>
+        <w:pict>
+          <v:shape id="_x0000_s1061" type="#_x0000_t32" style="position:absolute;margin-left:279.4pt;margin-top:95.6pt;width:53.55pt;height:.05pt;flip:x;z-index:251674624" o:connectortype="straight" strokecolor="#c0504d [3205]" strokeweight="2.5pt">
+            <v:stroke endarrow="block"/>
+            <v:shadow color="#868686"/>
+          </v:shape>
+        </w:pict>
+      </w:r>
+      <w:r>
+        <w:rPr>
+          <w:noProof/>
+          <w:lang w:eastAsia="fr-FR"/>
+        </w:rPr>
+        <w:pict>
+          <v:shape id="_x0000_s1059" type="#_x0000_t32" style="position:absolute;margin-left:279.4pt;margin-top:67.7pt;width:61.1pt;height:.05pt;flip:x;z-index:251672576" o:connectortype="straight" strokecolor="#c0504d [3205]" strokeweight="2.5pt">
+            <v:stroke endarrow="block"/>
+            <v:shadow color="#868686"/>
+          </v:shape>
+        </w:pict>
+      </w:r>
+      <w:r>
+        <w:rPr>
+          <w:noProof/>
+          <w:lang w:eastAsia="fr-FR"/>
+        </w:rPr>
+        <w:pict>
+          <v:shape id="_x0000_s1058" type="#_x0000_t32" style="position:absolute;margin-left:301.2pt;margin-top:52.05pt;width:39.3pt;height:.05pt;flip:x;z-index:251671552" o:connectortype="straight" strokecolor="#c0504d [3205]" strokeweight="2.5pt">
+            <v:stroke endarrow="block"/>
+            <v:shadow color="#868686"/>
+          </v:shape>
+        </w:pict>
+      </w:r>
+      <w:r>
+        <w:rPr>
+          <w:noProof/>
+          <w:lang w:eastAsia="fr-FR"/>
+        </w:rPr>
+        <w:pict>
+          <v:shape id="_x0000_s1057" type="#_x0000_t32" style="position:absolute;margin-left:250.9pt;margin-top:36.45pt;width:89.6pt;height:0;flip:x;z-index:251670528" o:connectortype="straight" strokecolor="#c0504d [3205]" strokeweight="2.5pt">
+            <v:stroke endarrow="block"/>
+            <v:shadow color="#868686"/>
+          </v:shape>
+        </w:pict>
+      </w:r>
+      <w:r>
+        <w:rPr>
+          <w:noProof/>
+          <w:lang w:eastAsia="fr-FR"/>
+        </w:rPr>
+        <w:drawing>
+          <wp:inline distT="0" distB="0" distL="0" distR="0">
+            <wp:extent cx="4031615" cy="1733550"/>
+            <wp:effectExtent l="19050" t="0" r="6985" b="0"/>
+            <wp:docPr id="1" name="Image 1"/>
+            <wp:cNvGraphicFramePr>
+              <a:graphicFrameLocks xmlns:a="http://schemas.openxmlformats.org/drawingml/2006/main" noChangeAspect="1"/>
+            </wp:cNvGraphicFramePr>
+            <a:graphic xmlns:a="http://schemas.openxmlformats.org/drawingml/2006/main">
+              <a:graphicData uri="http://schemas.openxmlformats.org/drawingml/2006/picture">
+                <pic:pic xmlns:pic="http://schemas.openxmlformats.org/drawingml/2006/picture">
+                  <pic:nvPicPr>
+                    <pic:cNvPr id="0" name="Picture 1"/>
+                    <pic:cNvPicPr>
+                      <a:picLocks noChangeAspect="1" noChangeArrowheads="1"/>
+                    </pic:cNvPicPr>
+                  </pic:nvPicPr>
+                  <pic:blipFill>
+                    <a:blip r:embed="rId10" cstate="print"/>
+                    <a:srcRect/>
+                    <a:stretch>
+                      <a:fillRect/>
+                    </a:stretch>
+                  </pic:blipFill>
+                  <pic:spPr bwMode="auto">
+                    <a:xfrm>
+                      <a:off x="0" y="0"/>
+                      <a:ext cx="4031615" cy="1733550"/>
+                    </a:xfrm>
+                    <a:prstGeom prst="rect">
+                      <a:avLst/>
+                    </a:prstGeom>
+                    <a:noFill/>
+                    <a:ln w="9525">
+                      <a:noFill/>
+                      <a:miter lim="800000"/>
+                      <a:headEnd/>
+                      <a:tailEnd/>
+                    </a:ln>
+                  </pic:spPr>
+                </pic:pic>
+              </a:graphicData>
+            </a:graphic>
+          </wp:inline>
+        </w:drawing>
+      </w:r>
+    </w:p>
+    <w:p>
+      <w:r>
+        <w:rPr>
+          <w:noProof/>
+          <w:lang w:eastAsia="fr-FR"/>
+        </w:rPr>
+        <w:pict>
+          <v:rect id="_x0000_s1062" style="position:absolute;margin-left:1.15pt;margin-top:3.5pt;width:460.2pt;height:44.2pt;z-index:251675648">
+            <v:textbox style="mso-next-textbox:#_x0000_s1062">
+              <w:txbxContent>
+                <w:p>
+                  <w:pPr>
+                    <w:spacing w:after="0"/>
+                  </w:pPr>
+                  <w:proofErr w:type="spellStart"/>
+                  <w:r>
+                    <w:t>Namespace</w:t>
+                  </w:r>
+                  <w:proofErr w:type="spellEnd"/>
+                  <w:r>
+                    <w:tab/>
+                    <w:t>classe PHP</w:t>
+                  </w:r>
+                  <w:r>
+                    <w:tab/>
+                    <w:t>fonction (statique)</w:t>
+                  </w:r>
+                  <w:r>
+                    <w:tab/>
+                    <w:t>vue à afficher</w:t>
+                  </w:r>
+                </w:p>
+                <w:p>
+                  <w:pPr>
+                    <w:spacing w:after="0" w:line="240" w:lineRule="auto"/>
+                    <w:rPr>
+                      <w:strike/>
+                      <w:color w:val="C0504D" w:themeColor="accent2"/>
+                    </w:rPr>
+                  </w:pPr>
+                  <w:proofErr w:type="spellStart"/>
+                  <w:proofErr w:type="gramStart"/>
+                  <w:r>
+                    <w:rPr>
+                      <w:strike/>
+                      <w:color w:val="C0504D" w:themeColor="accent2"/>
+                    </w:rPr>
+                    <w:t>g</w:t>
+                  </w:r>
+                  <w:r>
+                    <w:rPr>
+                      <w:strike/>
+                      <w:color w:val="C0504D" w:themeColor="accent2"/>
+                    </w:rPr>
+                    <w:t>eneager</w:t>
+                  </w:r>
+                  <w:proofErr w:type="spellEnd"/>
+                  <w:proofErr w:type="gramEnd"/>
+                  <w:r>
+                    <w:rPr>
+                      <w:color w:val="C0504D" w:themeColor="accent2"/>
+                    </w:rPr>
+                    <w:t xml:space="preserve"> -&gt;</w:t>
+                  </w:r>
+                  <w:r>
+                    <w:rPr>
+                      <w:color w:val="C0504D" w:themeColor="accent2"/>
+                    </w:rPr>
+                    <w:t xml:space="preserve"> </w:t>
+                  </w:r>
+                  <w:proofErr w:type="spellStart"/>
+                  <w:r>
+                    <w:rPr>
+                      <w:color w:val="C0504D" w:themeColor="accent2"/>
+                    </w:rPr>
+                    <w:t>gn</w:t>
+                  </w:r>
+                  <w:r>
+                    <w:rPr>
+                      <w:color w:val="C0504D" w:themeColor="accent2"/>
+                    </w:rPr>
+                    <w:t>g</w:t>
+                  </w:r>
+                  <w:proofErr w:type="spellEnd"/>
+                </w:p>
+              </w:txbxContent>
+            </v:textbox>
+          </v:rect>
+        </w:pict>
+      </w:r>
+    </w:p>
     <w:p/>
     <w:p>
+      <w:r>
+        <w:t>Pour ajouter une vue il suffira de copier-coller la même ligne (6 de l’exemple ci-dessus) et de remplacer « test » par le nom de l’autre vue.</w:t>
+      </w:r>
+    </w:p>
+    <w:p>
       <w:pPr>
-        <w:spacing w:after="0"/>
+        <w:rPr>
+          <w:color w:val="808080" w:themeColor="background1" w:themeShade="80"/>
+        </w:rPr>
+      </w:pPr>
+      <w:r>
         <w:rPr>
           <w:color w:val="808080" w:themeColor="background1" w:themeShade="80"/>
           <w:u w:val="single"/>
         </w:rPr>
+        <w:t>Exemple:</w:t>
+      </w:r>
+      <w:r>
+        <w:rPr>
+          <w:color w:val="808080" w:themeColor="background1" w:themeShade="80"/>
+        </w:rPr>
+        <w:t xml:space="preserve"> </w:t>
+      </w:r>
+      <w:r>
+        <w:rPr>
+          <w:color w:val="808080" w:themeColor="background1" w:themeShade="80"/>
+        </w:rPr>
+        <w:t>\</w:t>
+      </w:r>
+      <w:proofErr w:type="spellStart"/>
+      <w:r>
+        <w:rPr>
+          <w:color w:val="808080" w:themeColor="background1" w:themeShade="80"/>
+        </w:rPr>
+        <w:t>g</w:t>
+      </w:r>
+      <w:r>
+        <w:rPr>
+          <w:color w:val="808080" w:themeColor="background1" w:themeShade="80"/>
+        </w:rPr>
+        <w:t>ng</w:t>
+      </w:r>
+      <w:proofErr w:type="spellEnd"/>
+      <w:r>
+        <w:rPr>
+          <w:color w:val="808080" w:themeColor="background1" w:themeShade="80"/>
+        </w:rPr>
+        <w:t>\</w:t>
+      </w:r>
+      <w:proofErr w:type="spellStart"/>
+      <w:r>
+        <w:rPr>
+          <w:color w:val="808080" w:themeColor="background1" w:themeShade="80"/>
+        </w:rPr>
+        <w:t>mcv</w:t>
+      </w:r>
+      <w:proofErr w:type="spellEnd"/>
+      <w:r>
+        <w:rPr>
+          <w:color w:val="808080" w:themeColor="background1" w:themeShade="80"/>
+        </w:rPr>
+        <w:t>::</w:t>
+      </w:r>
+      <w:proofErr w:type="spellStart"/>
+      <w:r>
+        <w:rPr>
+          <w:color w:val="808080" w:themeColor="background1" w:themeShade="80"/>
+        </w:rPr>
+        <w:t>addView</w:t>
+      </w:r>
+      <w:proofErr w:type="spellEnd"/>
+      <w:r>
+        <w:rPr>
+          <w:color w:val="808080" w:themeColor="background1" w:themeShade="80"/>
+        </w:rPr>
+        <w:t>(‘’test2’’);</w:t>
+      </w:r>
+    </w:p>
+    <w:p>
+      <w:pPr>
+        <w:rPr>
+          <w:rFonts w:cstheme="minorHAnsi"/>
+          <w:b/>
+          <w:color w:val="C0504D" w:themeColor="accent2"/>
+        </w:rPr>
       </w:pPr>
+      <w:r>
+        <w:rPr>
+          <w:rFonts w:ascii="Times New Roman" w:hAnsi="Times New Roman" w:cs="Times New Roman"/>
+          <w:b/>
+          <w:color w:val="C0504D" w:themeColor="accent2"/>
+          <w:sz w:val="32"/>
+        </w:rPr>
+        <w:t>⚠</w:t>
+      </w:r>
+      <w:r>
+        <w:rPr>
+          <w:rFonts w:ascii="Times New Roman" w:hAnsi="Times New Roman" w:cs="Times New Roman"/>
+          <w:color w:val="C0504D" w:themeColor="accent2"/>
+          <w:sz w:val="32"/>
+        </w:rPr>
+        <w:t xml:space="preserve"> </w:t>
+      </w:r>
+      <w:r>
+        <w:rPr>
+          <w:rFonts w:ascii="Times New Roman" w:hAnsi="Times New Roman" w:cs="Times New Roman"/>
+          <w:color w:val="C0504D" w:themeColor="accent2"/>
+          <w:sz w:val="32"/>
+        </w:rPr>
+        <w:t xml:space="preserve"> </w:t>
+      </w:r>
+      <w:r>
+        <w:rPr>
+          <w:rFonts w:cstheme="minorHAnsi"/>
+          <w:b/>
+          <w:color w:val="C0504D" w:themeColor="accent2"/>
+        </w:rPr>
+        <w:t xml:space="preserve">Les </w:t>
+      </w:r>
+      <w:proofErr w:type="spellStart"/>
+      <w:r>
+        <w:rPr>
+          <w:rFonts w:cstheme="minorHAnsi"/>
+          <w:b/>
+          <w:color w:val="C0504D" w:themeColor="accent2"/>
+        </w:rPr>
+        <w:t>meta</w:t>
+      </w:r>
+      <w:proofErr w:type="spellEnd"/>
+      <w:r>
+        <w:rPr>
+          <w:rFonts w:cstheme="minorHAnsi"/>
+          <w:b/>
+          <w:color w:val="C0504D" w:themeColor="accent2"/>
+        </w:rPr>
+        <w:t>-tags</w:t>
+      </w:r>
+      <w:r>
+        <w:rPr>
+          <w:rFonts w:cstheme="minorHAnsi"/>
+          <w:b/>
+          <w:color w:val="C0504D" w:themeColor="accent2"/>
+        </w:rPr>
+        <w:t xml:space="preserve"> et le titre doit</w:t>
+      </w:r>
+      <w:r>
+        <w:rPr>
+          <w:rFonts w:cstheme="minorHAnsi"/>
+          <w:b/>
+          <w:color w:val="C0504D" w:themeColor="accent2"/>
+        </w:rPr>
+        <w:t>-être inclus dans le « </w:t>
+      </w:r>
+      <w:proofErr w:type="spellStart"/>
+      <w:r>
+        <w:rPr>
+          <w:rFonts w:cstheme="minorHAnsi"/>
+          <w:b/>
+          <w:color w:val="C0504D" w:themeColor="accent2"/>
+        </w:rPr>
+        <w:t>controller</w:t>
+      </w:r>
+      <w:proofErr w:type="spellEnd"/>
+      <w:r>
+        <w:rPr>
+          <w:rFonts w:cstheme="minorHAnsi"/>
+          <w:b/>
+          <w:color w:val="C0504D" w:themeColor="accent2"/>
+        </w:rPr>
+        <w:t> »</w:t>
+      </w:r>
+      <w:r>
+        <w:rPr>
+          <w:rFonts w:cstheme="minorHAnsi"/>
+          <w:b/>
+          <w:color w:val="C0504D" w:themeColor="accent2"/>
+        </w:rPr>
+        <w:t xml:space="preserve"> pour être prises en compte.</w:t>
+      </w:r>
     </w:p>
     <w:p>
       <w:pPr>
-        <w:spacing w:after="0"/>
+        <w:rPr>
+          <w:rFonts w:eastAsia="MS Gothic" w:cstheme="minorHAnsi"/>
+          <w:b/>
+          <w:color w:val="1F497D" w:themeColor="text2"/>
+          <w:shd w:val="clear" w:color="auto" w:fill="FFFFFF"/>
+        </w:rPr>
       </w:pPr>
+      <w:proofErr w:type="gramStart"/>
+      <w:r>
+        <w:rPr>
+          <w:rFonts w:ascii="MS Gothic" w:eastAsia="MS Gothic" w:hAnsi="MS Gothic" w:cs="MS Gothic" w:hint="eastAsia"/>
+          <w:b/>
+          <w:color w:val="1F497D" w:themeColor="text2"/>
+          <w:sz w:val="26"/>
+          <w:szCs w:val="26"/>
+          <w:shd w:val="clear" w:color="auto" w:fill="FFFFFF"/>
+        </w:rPr>
+        <w:t>ⓘ</w:t>
+      </w:r>
+      <w:proofErr w:type="gramEnd"/>
+      <w:r>
+        <w:rPr>
+          <w:rFonts w:ascii="MS Gothic" w:eastAsia="MS Gothic" w:hAnsi="MS Gothic" w:cs="MS Gothic"/>
+          <w:b/>
+          <w:color w:val="1F497D" w:themeColor="text2"/>
+          <w:sz w:val="27"/>
+          <w:szCs w:val="27"/>
+          <w:shd w:val="clear" w:color="auto" w:fill="FFFFFF"/>
+        </w:rPr>
+        <w:t xml:space="preserve"> </w:t>
+      </w:r>
+      <w:r>
+        <w:rPr>
+          <w:rFonts w:eastAsia="MS Gothic" w:cstheme="minorHAnsi"/>
+          <w:b/>
+          <w:color w:val="1F497D" w:themeColor="text2"/>
+          <w:shd w:val="clear" w:color="auto" w:fill="FFFFFF"/>
+        </w:rPr>
+        <w:t>Les fichiers sont chargés</w:t>
+      </w:r>
+      <w:r>
+        <w:rPr>
+          <w:rFonts w:eastAsia="MS Gothic" w:cstheme="minorHAnsi"/>
+          <w:b/>
+          <w:color w:val="1F497D" w:themeColor="text2"/>
+          <w:shd w:val="clear" w:color="auto" w:fill="FFFFFF"/>
+        </w:rPr>
+        <w:t xml:space="preserve"> dans l’ordre d’ajout !</w:t>
+      </w:r>
     </w:p>
     <w:p>
       <w:pPr>
-        <w:spacing w:after="0"/>
+        <w:pStyle w:val="Titre3"/>
+        <w:rPr>
+          <w:rFonts w:eastAsia="MS Gothic"/>
+          <w:shd w:val="clear" w:color="auto" w:fill="FFFFFF"/>
+        </w:rPr>
       </w:pPr>
+      <w:bookmarkStart w:id="39" w:name="_Toc74232359"/>
+      <w:r>
+        <w:rPr>
+          <w:rFonts w:eastAsia="MS Gothic"/>
+          <w:shd w:val="clear" w:color="auto" w:fill="FFFFFF"/>
+        </w:rPr>
+        <w:t>5.1.3 – Ajouter des ressources CSS et JS</w:t>
+      </w:r>
+      <w:bookmarkEnd w:id="39"/>
+    </w:p>
+    <w:p>
+      <w:r>
+        <w:t>Pour ajouter une feuille de style CSS ou JS il suffit de saisir le nom de la classe « </w:t>
+      </w:r>
+      <w:proofErr w:type="spellStart"/>
+      <w:r>
+        <w:t>additionnalJsCss</w:t>
+      </w:r>
+      <w:proofErr w:type="spellEnd"/>
+      <w:r>
+        <w:t> » p</w:t>
+      </w:r>
+      <w:r>
+        <w:t>récédé de l’espace nom « </w:t>
+      </w:r>
+      <w:proofErr w:type="spellStart"/>
+      <w:r>
+        <w:t>gng</w:t>
+      </w:r>
+      <w:proofErr w:type="spellEnd"/>
+      <w:r>
+        <w:t> » puis faire appel à la fonction « set » comme dans l’exemple suivant :</w:t>
+      </w:r>
     </w:p>
     <w:p>
       <w:pPr>
-        <w:spacing w:after="0"/>
+        <w:spacing w:after="0" w:line="240" w:lineRule="auto"/>
       </w:pPr>
+      <w:r>
+        <w:rPr>
+          <w:noProof/>
+          <w:lang w:eastAsia="fr-FR"/>
+        </w:rPr>
+        <w:drawing>
+          <wp:inline distT="0" distB="0" distL="0" distR="0">
+            <wp:extent cx="3507740" cy="416560"/>
+            <wp:effectExtent l="19050" t="0" r="0" b="0"/>
+            <wp:docPr id="4" name="Image 1"/>
+            <wp:cNvGraphicFramePr>
+              <a:graphicFrameLocks xmlns:a="http://schemas.openxmlformats.org/drawingml/2006/main" noChangeAspect="1"/>
+            </wp:cNvGraphicFramePr>
+            <a:graphic xmlns:a="http://schemas.openxmlformats.org/drawingml/2006/main">
+              <a:graphicData uri="http://schemas.openxmlformats.org/drawingml/2006/picture">
+                <pic:pic xmlns:pic="http://schemas.openxmlformats.org/drawingml/2006/picture">
+                  <pic:nvPicPr>
+                    <pic:cNvPr id="0" name="Picture 1"/>
+                    <pic:cNvPicPr>
+                      <a:picLocks noChangeAspect="1" noChangeArrowheads="1"/>
+                    </pic:cNvPicPr>
+                  </pic:nvPicPr>
+                  <pic:blipFill>
+                    <a:blip r:embed="rId11" cstate="print"/>
+                    <a:srcRect/>
+                    <a:stretch>
+                      <a:fillRect/>
+                    </a:stretch>
+                  </pic:blipFill>
+                  <pic:spPr bwMode="auto">
+                    <a:xfrm>
+                      <a:off x="0" y="0"/>
+                      <a:ext cx="3507740" cy="416560"/>
+                    </a:xfrm>
+                    <a:prstGeom prst="rect">
+                      <a:avLst/>
+                    </a:prstGeom>
+                    <a:noFill/>
+                    <a:ln w="9525">
+                      <a:noFill/>
+                      <a:miter lim="800000"/>
+                      <a:headEnd/>
+                      <a:tailEnd/>
+                    </a:ln>
+                  </pic:spPr>
+                </pic:pic>
+              </a:graphicData>
+            </a:graphic>
+          </wp:inline>
+        </w:drawing>
+      </w:r>
+      <w:r>
+        <w:t xml:space="preserve"> </w:t>
+      </w:r>
     </w:p>
     <w:p>
       <w:pPr>
-        <w:spacing w:after="0"/>
+        <w:spacing w:after="0" w:line="240" w:lineRule="auto"/>
+        <w:rPr>
+          <w:strike/>
+          <w:color w:val="C0504D" w:themeColor="accent2"/>
+        </w:rPr>
       </w:pPr>
+      <w:r>
+        <w:rPr>
+          <w:rFonts w:ascii="Times New Roman" w:hAnsi="Times New Roman" w:cs="Times New Roman"/>
+          <w:b/>
+          <w:color w:val="C0504D" w:themeColor="accent2"/>
+          <w:sz w:val="24"/>
+        </w:rPr>
+        <w:t>⚠</w:t>
+      </w:r>
+      <w:r>
+        <w:rPr>
+          <w:rFonts w:ascii="Times New Roman" w:hAnsi="Times New Roman" w:cs="Times New Roman"/>
+          <w:color w:val="C0504D" w:themeColor="accent2"/>
+          <w:sz w:val="24"/>
+        </w:rPr>
+        <w:t xml:space="preserve">  </w:t>
+      </w:r>
+      <w:r>
+        <w:rPr>
+          <w:rFonts w:ascii="Times New Roman" w:hAnsi="Times New Roman" w:cs="Times New Roman"/>
+          <w:color w:val="C0504D" w:themeColor="accent2"/>
+          <w:sz w:val="32"/>
+        </w:rPr>
+        <w:t xml:space="preserve"> </w:t>
+      </w:r>
+      <w:proofErr w:type="spellStart"/>
+      <w:proofErr w:type="gramStart"/>
+      <w:r>
+        <w:rPr>
+          <w:strike/>
+          <w:color w:val="C0504D" w:themeColor="accent2"/>
+        </w:rPr>
+        <w:t>g</w:t>
+      </w:r>
+      <w:r>
+        <w:rPr>
+          <w:strike/>
+          <w:color w:val="C0504D" w:themeColor="accent2"/>
+        </w:rPr>
+        <w:t>eneager</w:t>
+      </w:r>
+      <w:proofErr w:type="spellEnd"/>
+      <w:proofErr w:type="gramEnd"/>
+      <w:r>
+        <w:rPr>
+          <w:color w:val="C0504D" w:themeColor="accent2"/>
+        </w:rPr>
+        <w:t xml:space="preserve"> -&gt;</w:t>
+      </w:r>
+      <w:r>
+        <w:rPr>
+          <w:color w:val="C0504D" w:themeColor="accent2"/>
+        </w:rPr>
+        <w:t xml:space="preserve"> </w:t>
+      </w:r>
+      <w:proofErr w:type="spellStart"/>
+      <w:r>
+        <w:rPr>
+          <w:color w:val="C0504D" w:themeColor="accent2"/>
+        </w:rPr>
+        <w:t>gn</w:t>
+      </w:r>
+      <w:r>
+        <w:rPr>
+          <w:color w:val="C0504D" w:themeColor="accent2"/>
+        </w:rPr>
+        <w:t>g</w:t>
+      </w:r>
+      <w:proofErr w:type="spellEnd"/>
     </w:p>
     <w:p>
       <w:pPr>
-        <w:spacing w:after="0"/>
+        <w:rPr>
+          <w:rFonts w:ascii="Times New Roman" w:hAnsi="Times New Roman" w:cs="Times New Roman"/>
+          <w:b/>
+          <w:color w:val="C0504D" w:themeColor="accent2"/>
+          <w:sz w:val="32"/>
+        </w:rPr>
       </w:pPr>
     </w:p>
     <w:p>
       <w:pPr>
-        <w:spacing w:after="0"/>
+        <w:rPr>
+          <w:rFonts w:cstheme="minorHAnsi"/>
+          <w:b/>
+          <w:color w:val="C0504D" w:themeColor="accent2"/>
+        </w:rPr>
       </w:pPr>
+      <w:r>
+        <w:rPr>
+          <w:rFonts w:ascii="Times New Roman" w:hAnsi="Times New Roman" w:cs="Times New Roman"/>
+          <w:b/>
+          <w:color w:val="C0504D" w:themeColor="accent2"/>
+          <w:sz w:val="32"/>
+        </w:rPr>
+        <w:t>⚠</w:t>
+      </w:r>
+      <w:r>
+        <w:rPr>
+          <w:rFonts w:ascii="Times New Roman" w:hAnsi="Times New Roman" w:cs="Times New Roman"/>
+          <w:color w:val="C0504D" w:themeColor="accent2"/>
+          <w:sz w:val="32"/>
+        </w:rPr>
+        <w:t xml:space="preserve"> </w:t>
+      </w:r>
+      <w:r>
+        <w:rPr>
+          <w:rFonts w:ascii="Times New Roman" w:hAnsi="Times New Roman" w:cs="Times New Roman"/>
+          <w:color w:val="C0504D" w:themeColor="accent2"/>
+          <w:sz w:val="32"/>
+        </w:rPr>
+        <w:t xml:space="preserve"> </w:t>
+      </w:r>
+      <w:r>
+        <w:rPr>
+          <w:rFonts w:cstheme="minorHAnsi"/>
+          <w:b/>
+          <w:color w:val="C0504D" w:themeColor="accent2"/>
+        </w:rPr>
+        <w:t>Seuls les extensions « CSS » et « JS » sont acceptés.</w:t>
+      </w:r>
+    </w:p>
+    <w:p>
+      <w:pPr>
+        <w:rPr>
+          <w:rFonts w:cstheme="minorHAnsi"/>
+          <w:b/>
+          <w:color w:val="C0504D" w:themeColor="accent2"/>
+        </w:rPr>
+      </w:pPr>
+      <w:r>
+        <w:rPr>
+          <w:rFonts w:ascii="Times New Roman" w:hAnsi="Times New Roman" w:cs="Times New Roman"/>
+          <w:b/>
+          <w:color w:val="C0504D" w:themeColor="accent2"/>
+          <w:sz w:val="32"/>
+        </w:rPr>
+        <w:t>⚠</w:t>
+      </w:r>
+      <w:r>
+        <w:rPr>
+          <w:rFonts w:ascii="Times New Roman" w:hAnsi="Times New Roman" w:cs="Times New Roman"/>
+          <w:color w:val="C0504D" w:themeColor="accent2"/>
+          <w:sz w:val="32"/>
+        </w:rPr>
+        <w:t xml:space="preserve"> </w:t>
+      </w:r>
+      <w:r>
+        <w:rPr>
+          <w:rFonts w:ascii="Times New Roman" w:hAnsi="Times New Roman" w:cs="Times New Roman"/>
+          <w:color w:val="C0504D" w:themeColor="accent2"/>
+          <w:sz w:val="32"/>
+        </w:rPr>
+        <w:t xml:space="preserve"> </w:t>
+      </w:r>
+      <w:r>
+        <w:rPr>
+          <w:rFonts w:cstheme="minorHAnsi"/>
+          <w:b/>
+          <w:color w:val="C0504D" w:themeColor="accent2"/>
+        </w:rPr>
+        <w:t xml:space="preserve">Les fichiers doit-être appelés dans </w:t>
+      </w:r>
+      <w:proofErr w:type="spellStart"/>
+      <w:r>
+        <w:rPr>
+          <w:rFonts w:cstheme="minorHAnsi"/>
+          <w:b/>
+          <w:color w:val="C0504D" w:themeColor="accent2"/>
+        </w:rPr>
+        <w:t>dans</w:t>
+      </w:r>
+      <w:proofErr w:type="spellEnd"/>
+      <w:r>
+        <w:rPr>
+          <w:rFonts w:cstheme="minorHAnsi"/>
+          <w:b/>
+          <w:color w:val="C0504D" w:themeColor="accent2"/>
+        </w:rPr>
+        <w:t xml:space="preserve"> le « </w:t>
+      </w:r>
+      <w:proofErr w:type="spellStart"/>
+      <w:r>
+        <w:rPr>
+          <w:rFonts w:cstheme="minorHAnsi"/>
+          <w:b/>
+          <w:color w:val="C0504D" w:themeColor="accent2"/>
+        </w:rPr>
+        <w:t>controller</w:t>
+      </w:r>
+      <w:proofErr w:type="spellEnd"/>
+      <w:r>
+        <w:rPr>
+          <w:rFonts w:cstheme="minorHAnsi"/>
+          <w:b/>
+          <w:color w:val="C0504D" w:themeColor="accent2"/>
+        </w:rPr>
+        <w:t> »</w:t>
+      </w:r>
+      <w:r>
+        <w:rPr>
+          <w:rFonts w:cstheme="minorHAnsi"/>
+          <w:b/>
+          <w:color w:val="C0504D" w:themeColor="accent2"/>
+        </w:rPr>
+        <w:t xml:space="preserve"> pour être pris</w:t>
+      </w:r>
+      <w:r>
+        <w:rPr>
+          <w:rFonts w:cstheme="minorHAnsi"/>
+          <w:b/>
+          <w:color w:val="C0504D" w:themeColor="accent2"/>
+        </w:rPr>
+        <w:t xml:space="preserve"> en compte.</w:t>
+      </w:r>
+    </w:p>
+    <w:p>
+      <w:pPr>
+        <w:pStyle w:val="Titre3"/>
+      </w:pPr>
+      <w:bookmarkStart w:id="40" w:name="_Toc74232360"/>
+      <w:r>
+        <w:t>5.1.4 – Changer le « header », la « </w:t>
+      </w:r>
+      <w:proofErr w:type="spellStart"/>
+      <w:r>
+        <w:t>navbar</w:t>
+      </w:r>
+      <w:proofErr w:type="spellEnd"/>
+      <w:r>
+        <w:t> » et le « </w:t>
+      </w:r>
+      <w:proofErr w:type="spellStart"/>
+      <w:r>
+        <w:t>footer</w:t>
+      </w:r>
+      <w:proofErr w:type="spellEnd"/>
+      <w:r>
+        <w:t> »</w:t>
+      </w:r>
+      <w:bookmarkEnd w:id="40"/>
+    </w:p>
+    <w:p>
+      <w:r>
+        <w:rPr>
+          <w:noProof/>
+          <w:lang w:eastAsia="fr-FR"/>
+        </w:rPr>
+        <w:pict>
+          <v:rect id="_x0000_s1077" style="position:absolute;margin-left:226.8pt;margin-top:1.35pt;width:221.35pt;height:37.05pt;z-index:251685888">
+            <v:textbox style="mso-next-textbox:#_x0000_s1077">
+              <w:txbxContent>
+                <w:p>
+                  <w:pPr>
+                    <w:spacing w:after="0"/>
+                  </w:pPr>
+                  <w:r>
+                    <w:t>Pour changer il suffit de (</w:t>
+                  </w:r>
+                  <w:proofErr w:type="spellStart"/>
+                  <w:r>
+                    <w:t>re</w:t>
+                  </w:r>
+                  <w:proofErr w:type="spellEnd"/>
+                  <w:r>
+                    <w:t>)définir la bonne variable.</w:t>
+                  </w:r>
+                </w:p>
+                <w:p>
+                  <w:pPr>
+                    <w:spacing w:after="0" w:line="240" w:lineRule="auto"/>
+                    <w:rPr>
+                      <w:strike/>
+                      <w:color w:val="C0504D" w:themeColor="accent2"/>
+                    </w:rPr>
+                  </w:pPr>
+                </w:p>
+              </w:txbxContent>
+            </v:textbox>
+          </v:rect>
+        </w:pict>
+      </w:r>
+      <w:r>
+        <w:rPr>
+          <w:noProof/>
+          <w:lang w:eastAsia="fr-FR"/>
+        </w:rPr>
+        <w:pict>
+          <v:shape id="_x0000_s1076" type="#_x0000_t32" style="position:absolute;margin-left:188.05pt;margin-top:8.8pt;width:48.6pt;height:.05pt;flip:x;z-index:251684864" o:connectortype="straight" strokecolor="#c0504d [3205]" strokeweight="2.5pt">
+            <v:stroke endarrow="block"/>
+            <v:shadow color="#868686"/>
+          </v:shape>
+        </w:pict>
+      </w:r>
+      <w:r>
+        <w:rPr>
+          <w:noProof/>
+          <w:lang w:eastAsia="fr-FR"/>
+        </w:rPr>
+        <w:drawing>
+          <wp:inline distT="0" distB="0" distL="0" distR="0">
+            <wp:extent cx="2408555" cy="675640"/>
+            <wp:effectExtent l="19050" t="0" r="0" b="0"/>
+            <wp:docPr id="5" name="Image 1"/>
+            <wp:cNvGraphicFramePr>
+              <a:graphicFrameLocks xmlns:a="http://schemas.openxmlformats.org/drawingml/2006/main" noChangeAspect="1"/>
+            </wp:cNvGraphicFramePr>
+            <a:graphic xmlns:a="http://schemas.openxmlformats.org/drawingml/2006/main">
+              <a:graphicData uri="http://schemas.openxmlformats.org/drawingml/2006/picture">
+                <pic:pic xmlns:pic="http://schemas.openxmlformats.org/drawingml/2006/picture">
+                  <pic:nvPicPr>
+                    <pic:cNvPr id="0" name="Picture 1"/>
+                    <pic:cNvPicPr>
+                      <a:picLocks noChangeAspect="1" noChangeArrowheads="1"/>
+                    </pic:cNvPicPr>
+                  </pic:nvPicPr>
+                  <pic:blipFill>
+                    <a:blip r:embed="rId12" cstate="print"/>
+                    <a:srcRect/>
+                    <a:stretch>
+                      <a:fillRect/>
+                    </a:stretch>
+                  </pic:blipFill>
+                  <pic:spPr bwMode="auto">
+                    <a:xfrm>
+                      <a:off x="0" y="0"/>
+                      <a:ext cx="2408555" cy="675640"/>
+                    </a:xfrm>
+                    <a:prstGeom prst="rect">
+                      <a:avLst/>
+                    </a:prstGeom>
+                    <a:noFill/>
+                    <a:ln w="9525">
+                      <a:noFill/>
+                      <a:miter lim="800000"/>
+                      <a:headEnd/>
+                      <a:tailEnd/>
+                    </a:ln>
+                  </pic:spPr>
+                </pic:pic>
+              </a:graphicData>
+            </a:graphic>
+          </wp:inline>
+        </w:drawing>
+      </w:r>
+    </w:p>
+    <w:p>
+      <w:r>
+        <w:t>Pour modifier les valeurs par défaut appliquées sur tout le site il faut modifier les variables dans le fichier de config.</w:t>
+      </w:r>
+    </w:p>
+    <w:p>
+      <w:r>
+        <w:t>Pour modifier le « header », la « </w:t>
+      </w:r>
+      <w:proofErr w:type="spellStart"/>
+      <w:r>
+        <w:t>navbar</w:t>
+      </w:r>
+      <w:proofErr w:type="spellEnd"/>
+      <w:r>
+        <w:t> » ou le « </w:t>
+      </w:r>
+      <w:proofErr w:type="spellStart"/>
+      <w:r>
+        <w:t>footer</w:t>
+      </w:r>
+      <w:proofErr w:type="spellEnd"/>
+      <w:r>
+        <w:t> » d’une page spécifique il suffit juste de redéfinir la variable concernée dans le « </w:t>
+      </w:r>
+      <w:proofErr w:type="spellStart"/>
+      <w:r>
+        <w:t>controller</w:t>
+      </w:r>
+      <w:proofErr w:type="spellEnd"/>
+      <w:r>
+        <w:t> » de la page.</w:t>
+      </w:r>
+    </w:p>
+    <w:p>
+      <w:pPr>
+        <w:rPr>
+          <w:rFonts w:eastAsia="MS Gothic" w:cstheme="minorHAnsi"/>
+          <w:b/>
+          <w:color w:val="1F497D" w:themeColor="text2"/>
+          <w:shd w:val="clear" w:color="auto" w:fill="FFFFFF"/>
+        </w:rPr>
+      </w:pPr>
+      <w:proofErr w:type="gramStart"/>
+      <w:r>
+        <w:rPr>
+          <w:rFonts w:ascii="MS Gothic" w:eastAsia="MS Gothic" w:hAnsi="MS Gothic" w:cs="MS Gothic" w:hint="eastAsia"/>
+          <w:b/>
+          <w:color w:val="1F497D" w:themeColor="text2"/>
+          <w:sz w:val="26"/>
+          <w:szCs w:val="26"/>
+          <w:shd w:val="clear" w:color="auto" w:fill="FFFFFF"/>
+        </w:rPr>
+        <w:lastRenderedPageBreak/>
+        <w:t>ⓘ</w:t>
+      </w:r>
+      <w:proofErr w:type="gramEnd"/>
+      <w:r>
+        <w:rPr>
+          <w:rFonts w:ascii="MS Gothic" w:eastAsia="MS Gothic" w:hAnsi="MS Gothic" w:cs="MS Gothic"/>
+          <w:b/>
+          <w:color w:val="1F497D" w:themeColor="text2"/>
+          <w:sz w:val="27"/>
+          <w:szCs w:val="27"/>
+          <w:shd w:val="clear" w:color="auto" w:fill="FFFFFF"/>
+        </w:rPr>
+        <w:t xml:space="preserve"> </w:t>
+      </w:r>
+      <w:r>
+        <w:rPr>
+          <w:rFonts w:eastAsia="MS Gothic" w:cstheme="minorHAnsi"/>
+          <w:b/>
+          <w:color w:val="1F497D" w:themeColor="text2"/>
+          <w:shd w:val="clear" w:color="auto" w:fill="FFFFFF"/>
+        </w:rPr>
+        <w:t>Si la valeur est « </w:t>
+      </w:r>
+      <w:proofErr w:type="spellStart"/>
+      <w:r>
+        <w:rPr>
+          <w:rFonts w:eastAsia="MS Gothic" w:cstheme="minorHAnsi"/>
+          <w:b/>
+          <w:color w:val="1F497D" w:themeColor="text2"/>
+          <w:shd w:val="clear" w:color="auto" w:fill="FFFFFF"/>
+        </w:rPr>
+        <w:t>footerAdmin</w:t>
+      </w:r>
+      <w:proofErr w:type="spellEnd"/>
+      <w:r>
+        <w:rPr>
+          <w:rFonts w:eastAsia="MS Gothic" w:cstheme="minorHAnsi"/>
+          <w:b/>
+          <w:color w:val="1F497D" w:themeColor="text2"/>
+          <w:shd w:val="clear" w:color="auto" w:fill="FFFFFF"/>
+        </w:rPr>
+        <w:t> » c’est alors le fichier « </w:t>
+      </w:r>
+      <w:proofErr w:type="spellStart"/>
+      <w:r>
+        <w:rPr>
+          <w:rFonts w:eastAsia="MS Gothic" w:cstheme="minorHAnsi"/>
+          <w:b/>
+          <w:color w:val="1F497D" w:themeColor="text2"/>
+          <w:shd w:val="clear" w:color="auto" w:fill="FFFFFF"/>
+        </w:rPr>
+        <w:t>src</w:t>
+      </w:r>
+      <w:proofErr w:type="spellEnd"/>
+      <w:r>
+        <w:rPr>
+          <w:rFonts w:eastAsia="MS Gothic" w:cstheme="minorHAnsi"/>
+          <w:b/>
+          <w:color w:val="1F497D" w:themeColor="text2"/>
+          <w:shd w:val="clear" w:color="auto" w:fill="FFFFFF"/>
+        </w:rPr>
+        <w:t>/</w:t>
+      </w:r>
+      <w:proofErr w:type="spellStart"/>
+      <w:r>
+        <w:rPr>
+          <w:rFonts w:eastAsia="MS Gothic" w:cstheme="minorHAnsi"/>
+          <w:b/>
+          <w:color w:val="1F497D" w:themeColor="text2"/>
+          <w:shd w:val="clear" w:color="auto" w:fill="FFFFFF"/>
+        </w:rPr>
+        <w:t>inc</w:t>
+      </w:r>
+      <w:proofErr w:type="spellEnd"/>
+      <w:r>
+        <w:rPr>
+          <w:rFonts w:eastAsia="MS Gothic" w:cstheme="minorHAnsi"/>
+          <w:b/>
+          <w:color w:val="1F497D" w:themeColor="text2"/>
+          <w:shd w:val="clear" w:color="auto" w:fill="FFFFFF"/>
+        </w:rPr>
+        <w:t xml:space="preserve">/footerAdmin.inc.php » qui sera appelé. </w:t>
+      </w:r>
+    </w:p>
+    <w:p>
+      <w:pPr>
+        <w:rPr>
+          <w:rFonts w:eastAsia="MS Gothic" w:cstheme="minorHAnsi"/>
+          <w:b/>
+          <w:color w:val="1F497D" w:themeColor="text2"/>
+          <w:shd w:val="clear" w:color="auto" w:fill="FFFFFF"/>
+        </w:rPr>
+      </w:pPr>
+      <w:proofErr w:type="gramStart"/>
+      <w:r>
+        <w:rPr>
+          <w:rFonts w:ascii="MS Gothic" w:eastAsia="MS Gothic" w:hAnsi="MS Gothic" w:cs="MS Gothic" w:hint="eastAsia"/>
+          <w:b/>
+          <w:color w:val="1F497D" w:themeColor="text2"/>
+          <w:sz w:val="26"/>
+          <w:szCs w:val="26"/>
+          <w:shd w:val="clear" w:color="auto" w:fill="FFFFFF"/>
+        </w:rPr>
+        <w:t>ⓘ</w:t>
+      </w:r>
+      <w:proofErr w:type="gramEnd"/>
+      <w:r>
+        <w:rPr>
+          <w:rFonts w:ascii="MS Gothic" w:eastAsia="MS Gothic" w:hAnsi="MS Gothic" w:cs="MS Gothic"/>
+          <w:b/>
+          <w:color w:val="1F497D" w:themeColor="text2"/>
+          <w:sz w:val="27"/>
+          <w:szCs w:val="27"/>
+          <w:shd w:val="clear" w:color="auto" w:fill="FFFFFF"/>
+        </w:rPr>
+        <w:t xml:space="preserve"> </w:t>
+      </w:r>
+      <w:r>
+        <w:rPr>
+          <w:rFonts w:eastAsia="MS Gothic" w:cstheme="minorHAnsi"/>
+          <w:b/>
+          <w:color w:val="1F497D" w:themeColor="text2"/>
+          <w:shd w:val="clear" w:color="auto" w:fill="FFFFFF"/>
+        </w:rPr>
+        <w:t>Le fichier par défaut n’est pas chargé si le fichier redéfini n’existe pas.</w:t>
+      </w:r>
+    </w:p>
+    <w:p>
+      <w:pPr>
+        <w:rPr>
+          <w:rFonts w:eastAsia="MS Gothic" w:cstheme="minorHAnsi"/>
+          <w:b/>
+          <w:color w:val="1F497D" w:themeColor="text2"/>
+          <w:shd w:val="clear" w:color="auto" w:fill="FFFFFF"/>
+        </w:rPr>
+      </w:pPr>
+    </w:p>
+    <w:p>
+      <w:pPr>
+        <w:pStyle w:val="Titre3"/>
+      </w:pPr>
+      <w:bookmarkStart w:id="41" w:name="_Toc74232361"/>
+      <w:r>
+        <w:t>5.1.5</w:t>
+      </w:r>
+      <w:r>
+        <w:t xml:space="preserve"> – POST et GET</w:t>
+      </w:r>
+      <w:bookmarkEnd w:id="41"/>
+    </w:p>
+    <w:p>
+      <w:r>
+        <w:t>Pour récupérer une valeur d’une requête POST ou GET suffit d’appeler class et définissant son paramètre.</w:t>
+      </w:r>
+    </w:p>
+    <w:p/>
+    <w:p>
+      <w:r>
+        <w:rPr>
+          <w:noProof/>
+          <w:lang w:eastAsia="fr-FR"/>
+        </w:rPr>
+        <w:pict>
+          <v:rect id="_x0000_s1074" style="position:absolute;margin-left:228.45pt;margin-top:-2.6pt;width:221.35pt;height:68.35pt;z-index:251683840">
+            <v:textbox style="mso-next-textbox:#_x0000_s1074">
+              <w:txbxContent>
+                <w:p>
+                  <w:pPr>
+                    <w:spacing w:after="0"/>
+                  </w:pPr>
+                  <w:r>
+                    <w:t>Ici je récupère la valeur du champ « nom »</w:t>
+                  </w:r>
+                </w:p>
+                <w:p>
+                  <w:pPr>
+                    <w:spacing w:after="0"/>
+                  </w:pPr>
+                  <w:r>
+                    <w:t>Ici je récupère</w:t>
+                  </w:r>
+                  <w:r>
+                    <w:t xml:space="preserve"> la valeur de la variable « q » située l’adresse URL</w:t>
+                  </w:r>
+                </w:p>
+                <w:p>
+                  <w:pPr>
+                    <w:spacing w:after="0" w:line="240" w:lineRule="auto"/>
+                    <w:rPr>
+                      <w:strike/>
+                      <w:color w:val="C0504D" w:themeColor="accent2"/>
+                    </w:rPr>
+                  </w:pPr>
+                  <w:r>
+                    <w:rPr>
+                      <w:rFonts w:ascii="Times New Roman" w:hAnsi="Times New Roman" w:cs="Times New Roman"/>
+                      <w:b/>
+                      <w:color w:val="C0504D" w:themeColor="accent2"/>
+                      <w:sz w:val="24"/>
+                    </w:rPr>
+                    <w:t>⚠</w:t>
+                  </w:r>
+                  <w:r>
+                    <w:rPr>
+                      <w:rFonts w:ascii="Times New Roman" w:hAnsi="Times New Roman" w:cs="Times New Roman"/>
+                      <w:color w:val="C0504D" w:themeColor="accent2"/>
+                      <w:sz w:val="24"/>
+                    </w:rPr>
+                    <w:t xml:space="preserve">  </w:t>
+                  </w:r>
+                  <w:r>
+                    <w:rPr>
+                      <w:rFonts w:ascii="Times New Roman" w:hAnsi="Times New Roman" w:cs="Times New Roman"/>
+                      <w:color w:val="C0504D" w:themeColor="accent2"/>
+                      <w:sz w:val="32"/>
+                    </w:rPr>
+                    <w:t xml:space="preserve"> </w:t>
+                  </w:r>
+                  <w:proofErr w:type="spellStart"/>
+                  <w:proofErr w:type="gramStart"/>
+                  <w:r>
+                    <w:rPr>
+                      <w:strike/>
+                      <w:color w:val="C0504D" w:themeColor="accent2"/>
+                    </w:rPr>
+                    <w:t>g</w:t>
+                  </w:r>
+                  <w:r>
+                    <w:rPr>
+                      <w:strike/>
+                      <w:color w:val="C0504D" w:themeColor="accent2"/>
+                    </w:rPr>
+                    <w:t>eneager</w:t>
+                  </w:r>
+                  <w:proofErr w:type="spellEnd"/>
+                  <w:proofErr w:type="gramEnd"/>
+                  <w:r>
+                    <w:rPr>
+                      <w:color w:val="C0504D" w:themeColor="accent2"/>
+                    </w:rPr>
+                    <w:t xml:space="preserve"> -&gt;</w:t>
+                  </w:r>
+                  <w:r>
+                    <w:rPr>
+                      <w:color w:val="C0504D" w:themeColor="accent2"/>
+                    </w:rPr>
+                    <w:t xml:space="preserve"> </w:t>
+                  </w:r>
+                  <w:proofErr w:type="spellStart"/>
+                  <w:r>
+                    <w:rPr>
+                      <w:color w:val="C0504D" w:themeColor="accent2"/>
+                    </w:rPr>
+                    <w:t>gn</w:t>
+                  </w:r>
+                  <w:r>
+                    <w:rPr>
+                      <w:color w:val="C0504D" w:themeColor="accent2"/>
+                    </w:rPr>
+                    <w:t>g</w:t>
+                  </w:r>
+                  <w:proofErr w:type="spellEnd"/>
+                </w:p>
+              </w:txbxContent>
+            </v:textbox>
+          </v:rect>
+        </w:pict>
+      </w:r>
+      <w:r>
+        <w:rPr>
+          <w:noProof/>
+          <w:lang w:eastAsia="fr-FR"/>
+        </w:rPr>
+        <w:pict>
+          <v:shape id="_x0000_s1071" type="#_x0000_t32" style="position:absolute;margin-left:190.05pt;margin-top:8.05pt;width:48.6pt;height:.05pt;flip:x;z-index:251681792" o:connectortype="straight" strokecolor="#c0504d [3205]" strokeweight="2.5pt">
+            <v:stroke endarrow="block"/>
+            <v:shadow color="#868686"/>
+          </v:shape>
+        </w:pict>
+      </w:r>
+      <w:r>
+        <w:rPr>
+          <w:noProof/>
+          <w:lang w:eastAsia="fr-FR"/>
+        </w:rPr>
+        <w:pict>
+          <v:shape id="_x0000_s1073" type="#_x0000_t32" style="position:absolute;margin-left:175.2pt;margin-top:23.1pt;width:53.25pt;height:.05pt;flip:x;z-index:251682816" o:connectortype="straight" strokecolor="#c0504d [3205]" strokeweight="2.5pt">
+            <v:stroke endarrow="block"/>
+            <v:shadow color="#868686"/>
+          </v:shape>
+        </w:pict>
+      </w:r>
+      <w:r>
+        <w:rPr>
+          <w:noProof/>
+          <w:lang w:eastAsia="fr-FR"/>
+        </w:rPr>
+        <w:drawing>
+          <wp:inline distT="0" distB="0" distL="0" distR="0">
+            <wp:extent cx="2484120" cy="450215"/>
+            <wp:effectExtent l="19050" t="0" r="0" b="0"/>
+            <wp:docPr id="7" name="Image 5"/>
+            <wp:cNvGraphicFramePr>
+              <a:graphicFrameLocks xmlns:a="http://schemas.openxmlformats.org/drawingml/2006/main" noChangeAspect="1"/>
+            </wp:cNvGraphicFramePr>
+            <a:graphic xmlns:a="http://schemas.openxmlformats.org/drawingml/2006/main">
+              <a:graphicData uri="http://schemas.openxmlformats.org/drawingml/2006/picture">
+                <pic:pic xmlns:pic="http://schemas.openxmlformats.org/drawingml/2006/picture">
+                  <pic:nvPicPr>
+                    <pic:cNvPr id="0" name="Picture 5"/>
+                    <pic:cNvPicPr>
+                      <a:picLocks noChangeAspect="1" noChangeArrowheads="1"/>
+                    </pic:cNvPicPr>
+                  </pic:nvPicPr>
+                  <pic:blipFill>
+                    <a:blip r:embed="rId13" cstate="print"/>
+                    <a:srcRect/>
+                    <a:stretch>
+                      <a:fillRect/>
+                    </a:stretch>
+                  </pic:blipFill>
+                  <pic:spPr bwMode="auto">
+                    <a:xfrm>
+                      <a:off x="0" y="0"/>
+                      <a:ext cx="2484120" cy="450215"/>
+                    </a:xfrm>
+                    <a:prstGeom prst="rect">
+                      <a:avLst/>
+                    </a:prstGeom>
+                    <a:noFill/>
+                    <a:ln w="9525">
+                      <a:noFill/>
+                      <a:miter lim="800000"/>
+                      <a:headEnd/>
+                      <a:tailEnd/>
+                    </a:ln>
+                  </pic:spPr>
+                </pic:pic>
+              </a:graphicData>
+            </a:graphic>
+          </wp:inline>
+        </w:drawing>
+      </w:r>
+    </w:p>
+    <w:p/>
+    <w:p>
+      <w:r>
+        <w:t>Si je souhaite récupérer tous les valeurs (sous forme de « </w:t>
+      </w:r>
+      <w:proofErr w:type="spellStart"/>
+      <w:r>
+        <w:t>Array</w:t>
+      </w:r>
+      <w:proofErr w:type="spellEnd"/>
+      <w:r>
+        <w:t xml:space="preserve"> ») il suffit de ne pas spécifier de paramètre dans </w:t>
+      </w:r>
+      <w:proofErr w:type="spellStart"/>
+      <w:proofErr w:type="gramStart"/>
+      <w:r>
+        <w:rPr>
+          <w:i/>
+          <w:color w:val="808080" w:themeColor="background1" w:themeShade="80"/>
+        </w:rPr>
+        <w:t>get</w:t>
+      </w:r>
+      <w:proofErr w:type="spellEnd"/>
+      <w:r>
+        <w:rPr>
+          <w:i/>
+          <w:color w:val="808080" w:themeColor="background1" w:themeShade="80"/>
+        </w:rPr>
+        <w:t>(</w:t>
+      </w:r>
+      <w:proofErr w:type="gramEnd"/>
+      <w:r>
+        <w:rPr>
+          <w:i/>
+          <w:color w:val="808080" w:themeColor="background1" w:themeShade="80"/>
+        </w:rPr>
+        <w:t>)</w:t>
+      </w:r>
+      <w:r>
+        <w:t> ;</w:t>
+      </w:r>
     </w:p>
     <w:p>
       <w:pPr>
         <w:pStyle w:val="Titre1"/>
       </w:pPr>
-      <w:bookmarkStart w:id="36" w:name="_Toc73535610"/>
-      <w:r>
-        <w:lastRenderedPageBreak/>
+      <w:bookmarkStart w:id="42" w:name="_Toc74232362"/>
+      <w:r>
         <w:t xml:space="preserve">6 – </w:t>
       </w:r>
       <w:proofErr w:type="spellStart"/>
@@ -5082,17 +7734,17 @@
       <w:r>
         <w:t xml:space="preserve"> et dépendances</w:t>
       </w:r>
-      <w:bookmarkEnd w:id="36"/>
+      <w:bookmarkEnd w:id="42"/>
     </w:p>
     <w:p>
       <w:pPr>
         <w:pStyle w:val="Titre2"/>
       </w:pPr>
-      <w:bookmarkStart w:id="37" w:name="_Toc73535611"/>
+      <w:bookmarkStart w:id="43" w:name="_Toc74232363"/>
       <w:r>
         <w:t>6.1 - Apache2</w:t>
       </w:r>
-      <w:bookmarkEnd w:id="37"/>
+      <w:bookmarkEnd w:id="43"/>
     </w:p>
     <w:tbl>
       <w:tblPr>
@@ -5179,7 +7831,7 @@
       <w:pPr>
         <w:pStyle w:val="Titre2"/>
       </w:pPr>
-      <w:bookmarkStart w:id="38" w:name="_Toc73535612"/>
+      <w:bookmarkStart w:id="44" w:name="_Toc74232364"/>
       <w:r>
         <w:t xml:space="preserve">6.2 - PHP </w:t>
       </w:r>
@@ -5187,7 +7839,7 @@
       <w:r>
         <w:t>mods</w:t>
       </w:r>
-      <w:bookmarkEnd w:id="38"/>
+      <w:bookmarkEnd w:id="44"/>
       <w:proofErr w:type="spellEnd"/>
     </w:p>
     <w:tbl>
@@ -5310,11 +7962,16 @@
       <w:pPr>
         <w:pStyle w:val="Titre1"/>
       </w:pPr>
-      <w:bookmarkStart w:id="39" w:name="_Toc73535613"/>
+    </w:p>
+    <w:p>
+      <w:pPr>
+        <w:pStyle w:val="Titre1"/>
+      </w:pPr>
+      <w:bookmarkStart w:id="45" w:name="_Toc74232365"/>
       <w:r>
         <w:t>7 – Liens</w:t>
       </w:r>
-      <w:bookmarkEnd w:id="39"/>
+      <w:bookmarkEnd w:id="45"/>
     </w:p>
     <w:tbl>
       <w:tblPr>
@@ -5370,7 +8027,7 @@
                 <w:b w:val="0"/>
               </w:rPr>
             </w:pPr>
-            <w:hyperlink r:id="rId10" w:history="1">
+            <w:hyperlink r:id="rId14" w:history="1">
               <w:r>
                 <w:rPr>
                   <w:rStyle w:val="Lienhypertexte"/>
@@ -5408,7 +8065,7 @@
                 <w:b w:val="0"/>
               </w:rPr>
             </w:pPr>
-            <w:hyperlink r:id="rId11" w:history="1">
+            <w:hyperlink r:id="rId15" w:history="1">
               <w:r>
                 <w:rPr>
                   <w:rStyle w:val="Lienhypertexte"/>
@@ -5463,7 +8120,7 @@
                 <w:b w:val="0"/>
               </w:rPr>
             </w:pPr>
-            <w:hyperlink r:id="rId12" w:history="1">
+            <w:hyperlink r:id="rId16" w:history="1">
               <w:r>
                 <w:rPr>
                   <w:rStyle w:val="Lienhypertexte"/>
@@ -5498,7 +8155,7 @@
     </w:tbl>
     <w:p/>
     <w:sectPr>
-      <w:footerReference w:type="default" r:id="rId13"/>
+      <w:footerReference w:type="default" r:id="rId17"/>
       <w:pgSz w:w="11906" w:h="16838"/>
       <w:pgMar w:top="1417" w:right="1417" w:bottom="1417" w:left="1417" w:header="708" w:footer="708" w:gutter="0"/>
       <w:cols w:space="708"/>
@@ -5568,9 +8225,6 @@
             <w:sdtPr>
               <w:alias w:val="Société"/>
               <w:id w:val="75971759"/>
-              <w:placeholder>
-                <w:docPart w:val="C5FB62EE1B6B49D9931F6E17097C47AE"/>
-              </w:placeholder>
               <w:dataBinding w:prefixMappings="xmlns:ns0='http://schemas.openxmlformats.org/officeDocument/2006/extended-properties'" w:xpath="/ns0:Properties[1]/ns0:Company[1]" w:storeItemID="{6668398D-A668-4E3E-A5EB-62B293D839F1}"/>
               <w:text/>
             </w:sdtPr>
@@ -5617,7 +8271,7 @@
                 <w:noProof/>
                 <w:color w:val="FFFFFF" w:themeColor="background1"/>
               </w:rPr>
-              <w:t>2</w:t>
+              <w:t>4</w:t>
             </w:r>
           </w:fldSimple>
         </w:p>
@@ -6406,556 +9060,6 @@
 </w:styles>
 </file>
 
-<file path=word/glossary/document.xml><?xml version="1.0" encoding="utf-8"?>
-<w:glossaryDocument xmlns:ve="http://schemas.openxmlformats.org/markup-compatibility/2006" xmlns:o="urn:schemas-microsoft-com:office:office" xmlns:r="http://schemas.openxmlformats.org/officeDocument/2006/relationships" xmlns:m="http://schemas.openxmlformats.org/officeDocument/2006/math" xmlns:v="urn:schemas-microsoft-com:vml" xmlns:wp="http://schemas.openxmlformats.org/drawingml/2006/wordprocessingDrawing" xmlns:w10="urn:schemas-microsoft-com:office:word" xmlns:w="http://schemas.openxmlformats.org/wordprocessingml/2006/main" xmlns:wne="http://schemas.microsoft.com/office/word/2006/wordml">
-  <w:docParts>
-    <w:docPart>
-      <w:docPartPr>
-        <w:name w:val="4677F8CC598547B597335B622D820069"/>
-        <w:category>
-          <w:name w:val="Général"/>
-          <w:gallery w:val="placeholder"/>
-        </w:category>
-        <w:types>
-          <w:type w:val="bbPlcHdr"/>
-        </w:types>
-        <w:behaviors>
-          <w:behavior w:val="content"/>
-        </w:behaviors>
-        <w:guid w:val="{DC7A14A0-30FF-4DF6-83B4-158E57A564F5}"/>
-      </w:docPartPr>
-      <w:docPartBody>
-        <w:p>
-          <w:pPr>
-            <w:pStyle w:val="4677F8CC598547B597335B622D820069"/>
-          </w:pPr>
-          <w:r>
-            <w:rPr>
-              <w:rFonts w:asciiTheme="majorHAnsi" w:eastAsiaTheme="majorEastAsia" w:hAnsiTheme="majorHAnsi" w:cstheme="majorBidi"/>
-              <w:b/>
-              <w:bCs/>
-              <w:color w:val="365F91" w:themeColor="accent1" w:themeShade="BF"/>
-              <w:sz w:val="48"/>
-              <w:szCs w:val="48"/>
-            </w:rPr>
-            <w:t>[Tapez le titre du document]</w:t>
-          </w:r>
-        </w:p>
-      </w:docPartBody>
-    </w:docPart>
-    <w:docPart>
-      <w:docPartPr>
-        <w:name w:val="EC9606A44FFA4989865FA362F523719D"/>
-        <w:category>
-          <w:name w:val="Général"/>
-          <w:gallery w:val="placeholder"/>
-        </w:category>
-        <w:types>
-          <w:type w:val="bbPlcHdr"/>
-        </w:types>
-        <w:behaviors>
-          <w:behavior w:val="content"/>
-        </w:behaviors>
-        <w:guid w:val="{D97DC267-A322-4DD2-94AF-618D46EA4B2B}"/>
-      </w:docPartPr>
-      <w:docPartBody>
-        <w:p>
-          <w:pPr>
-            <w:pStyle w:val="EC9606A44FFA4989865FA362F523719D"/>
-          </w:pPr>
-          <w:r>
-            <w:rPr>
-              <w:color w:val="484329" w:themeColor="background2" w:themeShade="3F"/>
-              <w:sz w:val="28"/>
-              <w:szCs w:val="28"/>
-            </w:rPr>
-            <w:t>[Tapez le sous-titre du document]</w:t>
-          </w:r>
-        </w:p>
-      </w:docPartBody>
-    </w:docPart>
-    <w:docPart>
-      <w:docPartPr>
-        <w:name w:val="8ECF4EF31EEC4F20A6607F164D95FC74"/>
-        <w:category>
-          <w:name w:val="Général"/>
-          <w:gallery w:val="placeholder"/>
-        </w:category>
-        <w:types>
-          <w:type w:val="bbPlcHdr"/>
-        </w:types>
-        <w:behaviors>
-          <w:behavior w:val="content"/>
-        </w:behaviors>
-        <w:guid w:val="{B6B3E653-2287-40DC-A4F5-558E3082C51E}"/>
-      </w:docPartPr>
-      <w:docPartBody>
-        <w:p>
-          <w:pPr>
-            <w:pStyle w:val="8ECF4EF31EEC4F20A6607F164D95FC74"/>
-          </w:pPr>
-          <w:r>
-            <w:t>[Tapez le résumé du document ici. Il s'agit généralement d'une courte synthèse du document. Tapez le résumé du document ici. Il s'agit généralement d'une courte synthèse du document.]</w:t>
-          </w:r>
-        </w:p>
-      </w:docPartBody>
-    </w:docPart>
-    <w:docPart>
-      <w:docPartPr>
-        <w:name w:val="F4EACEE853FB440CA2DF524FBAFC578A"/>
-        <w:category>
-          <w:name w:val="Général"/>
-          <w:gallery w:val="placeholder"/>
-        </w:category>
-        <w:types>
-          <w:type w:val="bbPlcHdr"/>
-        </w:types>
-        <w:behaviors>
-          <w:behavior w:val="content"/>
-        </w:behaviors>
-        <w:guid w:val="{012CC1C7-63BA-4BF5-AE43-57C2DE9A5FC8}"/>
-      </w:docPartPr>
-      <w:docPartBody>
-        <w:p>
-          <w:pPr>
-            <w:pStyle w:val="F4EACEE853FB440CA2DF524FBAFC578A"/>
-          </w:pPr>
-          <w:r>
-            <w:rPr>
-              <w:b/>
-              <w:bCs/>
-            </w:rPr>
-            <w:t>[Tapez le nom de l'auteur]</w:t>
-          </w:r>
-        </w:p>
-      </w:docPartBody>
-    </w:docPart>
-    <w:docPart>
-      <w:docPartPr>
-        <w:name w:val="DBC162BA85C345EE82B5629376A6516F"/>
-        <w:category>
-          <w:name w:val="Général"/>
-          <w:gallery w:val="placeholder"/>
-        </w:category>
-        <w:types>
-          <w:type w:val="bbPlcHdr"/>
-        </w:types>
-        <w:behaviors>
-          <w:behavior w:val="content"/>
-        </w:behaviors>
-        <w:guid w:val="{A86C8492-0FD1-4691-947F-6E9542AE30C4}"/>
-      </w:docPartPr>
-      <w:docPartBody>
-        <w:p>
-          <w:pPr>
-            <w:pStyle w:val="DBC162BA85C345EE82B5629376A6516F"/>
-          </w:pPr>
-          <w:r>
-            <w:rPr>
-              <w:b/>
-              <w:bCs/>
-            </w:rPr>
-            <w:t>[Sélectionnez la date]</w:t>
-          </w:r>
-        </w:p>
-      </w:docPartBody>
-    </w:docPart>
-    <w:docPart>
-      <w:docPartPr>
-        <w:name w:val="C5FB62EE1B6B49D9931F6E17097C47AE"/>
-        <w:category>
-          <w:name w:val="Général"/>
-          <w:gallery w:val="placeholder"/>
-        </w:category>
-        <w:types>
-          <w:type w:val="bbPlcHdr"/>
-        </w:types>
-        <w:behaviors>
-          <w:behavior w:val="content"/>
-        </w:behaviors>
-        <w:guid w:val="{CB39D707-3F68-4C16-8A0A-DA28928688BF}"/>
-      </w:docPartPr>
-      <w:docPartBody>
-        <w:p>
-          <w:pPr>
-            <w:pStyle w:val="C5FB62EE1B6B49D9931F6E17097C47AE"/>
-          </w:pPr>
-          <w:r>
-            <w:t>[Tapez le nom de la société]</w:t>
-          </w:r>
-        </w:p>
-      </w:docPartBody>
-    </w:docPart>
-  </w:docParts>
-</w:glossaryDocument>
-</file>
-
-<file path=word/glossary/fontTable.xml><?xml version="1.0" encoding="utf-8"?>
-<w:fonts xmlns:r="http://schemas.openxmlformats.org/officeDocument/2006/relationships" xmlns:w="http://schemas.openxmlformats.org/wordprocessingml/2006/main">
-  <w:font w:name="Calibri">
-    <w:panose1 w:val="020F0502020204030204"/>
-    <w:charset w:val="00"/>
-    <w:family w:val="swiss"/>
-    <w:pitch w:val="variable"/>
-    <w:sig w:usb0="E4002EFF" w:usb1="C000247B" w:usb2="00000009" w:usb3="00000000" w:csb0="000001FF" w:csb1="00000000"/>
-  </w:font>
-  <w:font w:name="Times New Roman">
-    <w:panose1 w:val="02020603050405020304"/>
-    <w:charset w:val="00"/>
-    <w:family w:val="roman"/>
-    <w:pitch w:val="variable"/>
-    <w:sig w:usb0="E0002EFF" w:usb1="C000785B" w:usb2="00000009" w:usb3="00000000" w:csb0="000001FF" w:csb1="00000000"/>
-  </w:font>
-  <w:font w:name="Cambria">
-    <w:panose1 w:val="02040503050406030204"/>
-    <w:charset w:val="00"/>
-    <w:family w:val="roman"/>
-    <w:pitch w:val="variable"/>
-    <w:sig w:usb0="E00006FF" w:usb1="420024FF" w:usb2="02000000" w:usb3="00000000" w:csb0="0000019F" w:csb1="00000000"/>
-  </w:font>
-  <w:font w:name="Tahoma">
-    <w:panose1 w:val="020B0604030504040204"/>
-    <w:charset w:val="00"/>
-    <w:family w:val="swiss"/>
-    <w:pitch w:val="variable"/>
-    <w:sig w:usb0="E1002EFF" w:usb1="C000605B" w:usb2="00000029" w:usb3="00000000" w:csb0="000101FF" w:csb1="00000000"/>
-  </w:font>
-  <w:font w:name="Wingdings">
-    <w:panose1 w:val="05000000000000000000"/>
-    <w:charset w:val="02"/>
-    <w:family w:val="auto"/>
-    <w:pitch w:val="variable"/>
-    <w:sig w:usb0="00000000" w:usb1="10000000" w:usb2="00000000" w:usb3="00000000" w:csb0="80000000" w:csb1="00000000"/>
-  </w:font>
-</w:fonts>
-</file>
-
-<file path=word/glossary/settings.xml><?xml version="1.0" encoding="utf-8"?>
-<w:settings xmlns:o="urn:schemas-microsoft-com:office:office" xmlns:r="http://schemas.openxmlformats.org/officeDocument/2006/relationships" xmlns:m="http://schemas.openxmlformats.org/officeDocument/2006/math" xmlns:v="urn:schemas-microsoft-com:vml" xmlns:w10="urn:schemas-microsoft-com:office:word" xmlns:w="http://schemas.openxmlformats.org/wordprocessingml/2006/main" xmlns:sl="http://schemas.openxmlformats.org/schemaLibrary/2006/main">
-  <w:view w:val="normal"/>
-  <w:defaultTabStop w:val="708"/>
-  <w:hyphenationZone w:val="425"/>
-  <w:characterSpacingControl w:val="doNotCompress"/>
-  <w:compat>
-    <w:useFELayout/>
-  </w:compat>
-  <w:rsids>
-    <w:rsidRoot w:val="00254628"/>
-    <w:rsid w:val="00254628"/>
-  </w:rsids>
-  <m:mathPr>
-    <m:mathFont m:val="Cambria Math"/>
-    <m:brkBin m:val="before"/>
-    <m:brkBinSub m:val="--"/>
-    <m:smallFrac m:val="off"/>
-    <m:dispDef/>
-    <m:lMargin m:val="0"/>
-    <m:rMargin m:val="0"/>
-    <m:defJc m:val="centerGroup"/>
-    <m:wrapIndent m:val="1440"/>
-    <m:intLim m:val="subSup"/>
-    <m:naryLim m:val="undOvr"/>
-  </m:mathPr>
-  <w:themeFontLang w:val="fr-FR"/>
-  <w:clrSchemeMapping w:bg1="light1" w:t1="dark1" w:bg2="light2" w:t2="dark2" w:accent1="accent1" w:accent2="accent2" w:accent3="accent3" w:accent4="accent4" w:accent5="accent5" w:accent6="accent6" w:hyperlink="hyperlink" w:followedHyperlink="followedHyperlink"/>
-  <w:decimalSymbol w:val=","/>
-  <w:listSeparator w:val=";"/>
-</w:settings>
-</file>
-
-<file path=word/glossary/styles.xml><?xml version="1.0" encoding="utf-8"?>
-<w:styles xmlns:r="http://schemas.openxmlformats.org/officeDocument/2006/relationships" xmlns:w="http://schemas.openxmlformats.org/wordprocessingml/2006/main">
-  <w:docDefaults>
-    <w:rPrDefault>
-      <w:rPr>
-        <w:rFonts w:asciiTheme="minorHAnsi" w:eastAsiaTheme="minorEastAsia" w:hAnsiTheme="minorHAnsi" w:cstheme="minorBidi"/>
-        <w:sz w:val="22"/>
-        <w:szCs w:val="22"/>
-        <w:lang w:val="fr-FR" w:eastAsia="fr-FR" w:bidi="ar-SA"/>
-      </w:rPr>
-    </w:rPrDefault>
-    <w:pPrDefault>
-      <w:pPr>
-        <w:spacing w:after="200" w:line="276" w:lineRule="auto"/>
-      </w:pPr>
-    </w:pPrDefault>
-  </w:docDefaults>
-  <w:latentStyles w:defLockedState="0" w:defUIPriority="99" w:defSemiHidden="1" w:defUnhideWhenUsed="1" w:defQFormat="0" w:count="267">
-    <w:lsdException w:name="Normal" w:semiHidden="0" w:uiPriority="0" w:unhideWhenUsed="0" w:qFormat="1"/>
-    <w:lsdException w:name="heading 1" w:semiHidden="0" w:uiPriority="9" w:unhideWhenUsed="0" w:qFormat="1"/>
-    <w:lsdException w:name="heading 2" w:uiPriority="9" w:qFormat="1"/>
-    <w:lsdException w:name="heading 3" w:uiPriority="9" w:qFormat="1"/>
-    <w:lsdException w:name="heading 4" w:uiPriority="9" w:qFormat="1"/>
-    <w:lsdException w:name="heading 5" w:uiPriority="9" w:qFormat="1"/>
-    <w:lsdException w:name="heading 6" w:uiPriority="9" w:qFormat="1"/>
-    <w:lsdException w:name="heading 7" w:uiPriority="9" w:qFormat="1"/>
-    <w:lsdException w:name="heading 8" w:uiPriority="9" w:qFormat="1"/>
-    <w:lsdException w:name="heading 9" w:uiPriority="9" w:qFormat="1"/>
-    <w:lsdException w:name="toc 1" w:uiPriority="39"/>
-    <w:lsdException w:name="toc 2" w:uiPriority="39"/>
-    <w:lsdException w:name="toc 3" w:uiPriority="39"/>
-    <w:lsdException w:name="toc 4" w:uiPriority="39"/>
-    <w:lsdException w:name="toc 5" w:uiPriority="39"/>
-    <w:lsdException w:name="toc 6" w:uiPriority="39"/>
-    <w:lsdException w:name="toc 7" w:uiPriority="39"/>
-    <w:lsdException w:name="toc 8" w:uiPriority="39"/>
-    <w:lsdException w:name="toc 9" w:uiPriority="39"/>
-    <w:lsdException w:name="caption" w:uiPriority="35" w:qFormat="1"/>
-    <w:lsdException w:name="Title" w:semiHidden="0" w:uiPriority="10" w:unhideWhenUsed="0" w:qFormat="1"/>
-    <w:lsdException w:name="Default Paragraph Font" w:uiPriority="1"/>
-    <w:lsdException w:name="Subtitle" w:semiHidden="0" w:uiPriority="11" w:unhideWhenUsed="0" w:qFormat="1"/>
-    <w:lsdException w:name="Strong" w:semiHidden="0" w:uiPriority="22" w:unhideWhenUsed="0" w:qFormat="1"/>
-    <w:lsdException w:name="Emphasis" w:semiHidden="0" w:uiPriority="20" w:unhideWhenUsed="0" w:qFormat="1"/>
-    <w:lsdException w:name="Table Grid" w:semiHidden="0" w:uiPriority="59" w:unhideWhenUsed="0"/>
-    <w:lsdException w:name="Placeholder Text" w:unhideWhenUsed="0"/>
-    <w:lsdException w:name="No Spacing" w:semiHidden="0" w:uiPriority="1" w:unhideWhenUsed="0" w:qFormat="1"/>
-    <w:lsdException w:name="Light Shading" w:semiHidden="0" w:uiPriority="60" w:unhideWhenUsed="0"/>
-    <w:lsdException w:name="Light List" w:semiHidden="0" w:uiPriority="61" w:unhideWhenUsed="0"/>
-    <w:lsdException w:name="Light Grid" w:semiHidden="0" w:uiPriority="62" w:unhideWhenUsed="0"/>
-    <w:lsdException w:name="Medium Shading 1" w:semiHidden="0" w:uiPriority="63" w:unhideWhenUsed="0"/>
-    <w:lsdException w:name="Medium Shading 2" w:semiHidden="0" w:uiPriority="64" w:unhideWhenUsed="0"/>
-    <w:lsdException w:name="Medium List 1" w:semiHidden="0" w:uiPriority="65" w:unhideWhenUsed="0"/>
-    <w:lsdException w:name="Medium List 2" w:semiHidden="0" w:uiPriority="66" w:unhideWhenUsed="0"/>
-    <w:lsdException w:name="Medium Grid 1" w:semiHidden="0" w:uiPriority="67" w:unhideWhenUsed="0"/>
-    <w:lsdException w:name="Medium Grid 2" w:semiHidden="0" w:uiPriority="68" w:unhideWhenUsed="0"/>
-    <w:lsdException w:name="Medium Grid 3" w:semiHidden="0" w:uiPriority="69" w:unhideWhenUsed="0"/>
-    <w:lsdException w:name="Dark List" w:semiHidden="0" w:uiPriority="70" w:unhideWhenUsed="0"/>
-    <w:lsdException w:name="Colorful Shading" w:semiHidden="0" w:uiPriority="71" w:unhideWhenUsed="0"/>
-    <w:lsdException w:name="Colorful List" w:semiHidden="0" w:uiPriority="72" w:unhideWhenUsed="0"/>
-    <w:lsdException w:name="Colorful Grid" w:semiHidden="0" w:uiPriority="73" w:unhideWhenUsed="0"/>
-    <w:lsdException w:name="Light Shading Accent 1" w:semiHidden="0" w:uiPriority="60" w:unhideWhenUsed="0"/>
-    <w:lsdException w:name="Light List Accent 1" w:semiHidden="0" w:uiPriority="61" w:unhideWhenUsed="0"/>
-    <w:lsdException w:name="Light Grid Accent 1" w:semiHidden="0" w:uiPriority="62" w:unhideWhenUsed="0"/>
-    <w:lsdException w:name="Medium Shading 1 Accent 1" w:semiHidden="0" w:uiPriority="63" w:unhideWhenUsed="0"/>
-    <w:lsdException w:name="Medium Shading 2 Accent 1" w:semiHidden="0" w:uiPriority="64" w:unhideWhenUsed="0"/>
-    <w:lsdException w:name="Medium List 1 Accent 1" w:semiHidden="0" w:uiPriority="65" w:unhideWhenUsed="0"/>
-    <w:lsdException w:name="Revision" w:unhideWhenUsed="0"/>
-    <w:lsdException w:name="List Paragraph" w:semiHidden="0" w:uiPriority="34" w:unhideWhenUsed="0" w:qFormat="1"/>
-    <w:lsdException w:name="Quote" w:semiHidden="0" w:uiPriority="29" w:unhideWhenUsed="0" w:qFormat="1"/>
-    <w:lsdException w:name="Intense Quote" w:semiHidden="0" w:uiPriority="30" w:unhideWhenUsed="0" w:qFormat="1"/>
-    <w:lsdException w:name="Medium List 2 Accent 1" w:semiHidden="0" w:uiPriority="66" w:unhideWhenUsed="0"/>
-    <w:lsdException w:name="Medium Grid 1 Accent 1" w:semiHidden="0" w:uiPriority="67" w:unhideWhenUsed="0"/>
-    <w:lsdException w:name="Medium Grid 2 Accent 1" w:semiHidden="0" w:uiPriority="68" w:unhideWhenUsed="0"/>
-    <w:lsdException w:name="Medium Grid 3 Accent 1" w:semiHidden="0" w:uiPriority="69" w:unhideWhenUsed="0"/>
-    <w:lsdException w:name="Dark List Accent 1" w:semiHidden="0" w:uiPriority="70" w:unhideWhenUsed="0"/>
-    <w:lsdException w:name="Colorful Shading Accent 1" w:semiHidden="0" w:uiPriority="71" w:unhideWhenUsed="0"/>
-    <w:lsdException w:name="Colorful List Accent 1" w:semiHidden="0" w:uiPriority="72" w:unhideWhenUsed="0"/>
-    <w:lsdException w:name="Colorful Grid Accent 1" w:semiHidden="0" w:uiPriority="73" w:unhideWhenUsed="0"/>
-    <w:lsdException w:name="Light Shading Accent 2" w:semiHidden="0" w:uiPriority="60" w:unhideWhenUsed="0"/>
-    <w:lsdException w:name="Light List Accent 2" w:semiHidden="0" w:uiPriority="61" w:unhideWhenUsed="0"/>
-    <w:lsdException w:name="Light Grid Accent 2" w:semiHidden="0" w:uiPriority="62" w:unhideWhenUsed="0"/>
-    <w:lsdException w:name="Medium Shading 1 Accent 2" w:semiHidden="0" w:uiPriority="63" w:unhideWhenUsed="0"/>
-    <w:lsdException w:name="Medium Shading 2 Accent 2" w:semiHidden="0" w:uiPriority="64" w:unhideWhenUsed="0"/>
-    <w:lsdException w:name="Medium List 1 Accent 2" w:semiHidden="0" w:uiPriority="65" w:unhideWhenUsed="0"/>
-    <w:lsdException w:name="Medium List 2 Accent 2" w:semiHidden="0" w:uiPriority="66" w:unhideWhenUsed="0"/>
-    <w:lsdException w:name="Medium Grid 1 Accent 2" w:semiHidden="0" w:uiPriority="67" w:unhideWhenUsed="0"/>
-    <w:lsdException w:name="Medium Grid 2 Accent 2" w:semiHidden="0" w:uiPriority="68" w:unhideWhenUsed="0"/>
-    <w:lsdException w:name="Medium Grid 3 Accent 2" w:semiHidden="0" w:uiPriority="69" w:unhideWhenUsed="0"/>
-    <w:lsdException w:name="Dark List Accent 2" w:semiHidden="0" w:uiPriority="70" w:unhideWhenUsed="0"/>
-    <w:lsdException w:name="Colorful Shading Accent 2" w:semiHidden="0" w:uiPriority="71" w:unhideWhenUsed="0"/>
-    <w:lsdException w:name="Colorful List Accent 2" w:semiHidden="0" w:uiPriority="72" w:unhideWhenUsed="0"/>
-    <w:lsdException w:name="Colorful Grid Accent 2" w:semiHidden="0" w:uiPriority="73" w:unhideWhenUsed="0"/>
-    <w:lsdException w:name="Light Shading Accent 3" w:semiHidden="0" w:uiPriority="60" w:unhideWhenUsed="0"/>
-    <w:lsdException w:name="Light List Accent 3" w:semiHidden="0" w:uiPriority="61" w:unhideWhenUsed="0"/>
-    <w:lsdException w:name="Light Grid Accent 3" w:semiHidden="0" w:uiPriority="62" w:unhideWhenUsed="0"/>
-    <w:lsdException w:name="Medium Shading 1 Accent 3" w:semiHidden="0" w:uiPriority="63" w:unhideWhenUsed="0"/>
-    <w:lsdException w:name="Medium Shading 2 Accent 3" w:semiHidden="0" w:uiPriority="64" w:unhideWhenUsed="0"/>
-    <w:lsdException w:name="Medium List 1 Accent 3" w:semiHidden="0" w:uiPriority="65" w:unhideWhenUsed="0"/>
-    <w:lsdException w:name="Medium List 2 Accent 3" w:semiHidden="0" w:uiPriority="66" w:unhideWhenUsed="0"/>
-    <w:lsdException w:name="Medium Grid 1 Accent 3" w:semiHidden="0" w:uiPriority="67" w:unhideWhenUsed="0"/>
-    <w:lsdException w:name="Medium Grid 2 Accent 3" w:semiHidden="0" w:uiPriority="68" w:unhideWhenUsed="0"/>
-    <w:lsdException w:name="Medium Grid 3 Accent 3" w:semiHidden="0" w:uiPriority="69" w:unhideWhenUsed="0"/>
-    <w:lsdException w:name="Dark List Accent 3" w:semiHidden="0" w:uiPriority="70" w:unhideWhenUsed="0"/>
-    <w:lsdException w:name="Colorful Shading Accent 3" w:semiHidden="0" w:uiPriority="71" w:unhideWhenUsed="0"/>
-    <w:lsdException w:name="Colorful List Accent 3" w:semiHidden="0" w:uiPriority="72" w:unhideWhenUsed="0"/>
-    <w:lsdException w:name="Colorful Grid Accent 3" w:semiHidden="0" w:uiPriority="73" w:unhideWhenUsed="0"/>
-    <w:lsdException w:name="Light Shading Accent 4" w:semiHidden="0" w:uiPriority="60" w:unhideWhenUsed="0"/>
-    <w:lsdException w:name="Light List Accent 4" w:semiHidden="0" w:uiPriority="61" w:unhideWhenUsed="0"/>
-    <w:lsdException w:name="Light Grid Accent 4" w:semiHidden="0" w:uiPriority="62" w:unhideWhenUsed="0"/>
-    <w:lsdException w:name="Medium Shading 1 Accent 4" w:semiHidden="0" w:uiPriority="63" w:unhideWhenUsed="0"/>
-    <w:lsdException w:name="Medium Shading 2 Accent 4" w:semiHidden="0" w:uiPriority="64" w:unhideWhenUsed="0"/>
-    <w:lsdException w:name="Medium List 1 Accent 4" w:semiHidden="0" w:uiPriority="65" w:unhideWhenUsed="0"/>
-    <w:lsdException w:name="Medium List 2 Accent 4" w:semiHidden="0" w:uiPriority="66" w:unhideWhenUsed="0"/>
-    <w:lsdException w:name="Medium Grid 1 Accent 4" w:semiHidden="0" w:uiPriority="67" w:unhideWhenUsed="0"/>
-    <w:lsdException w:name="Medium Grid 2 Accent 4" w:semiHidden="0" w:uiPriority="68" w:unhideWhenUsed="0"/>
-    <w:lsdException w:name="Medium Grid 3 Accent 4" w:semiHidden="0" w:uiPriority="69" w:unhideWhenUsed="0"/>
-    <w:lsdException w:name="Dark List Accent 4" w:semiHidden="0" w:uiPriority="70" w:unhideWhenUsed="0"/>
-    <w:lsdException w:name="Colorful Shading Accent 4" w:semiHidden="0" w:uiPriority="71" w:unhideWhenUsed="0"/>
-    <w:lsdException w:name="Colorful List Accent 4" w:semiHidden="0" w:uiPriority="72" w:unhideWhenUsed="0"/>
-    <w:lsdException w:name="Colorful Grid Accent 4" w:semiHidden="0" w:uiPriority="73" w:unhideWhenUsed="0"/>
-    <w:lsdException w:name="Light Shading Accent 5" w:semiHidden="0" w:uiPriority="60" w:unhideWhenUsed="0"/>
-    <w:lsdException w:name="Light List Accent 5" w:semiHidden="0" w:uiPriority="61" w:unhideWhenUsed="0"/>
-    <w:lsdException w:name="Light Grid Accent 5" w:semiHidden="0" w:uiPriority="62" w:unhideWhenUsed="0"/>
-    <w:lsdException w:name="Medium Shading 1 Accent 5" w:semiHidden="0" w:uiPriority="63" w:unhideWhenUsed="0"/>
-    <w:lsdException w:name="Medium Shading 2 Accent 5" w:semiHidden="0" w:uiPriority="64" w:unhideWhenUsed="0"/>
-    <w:lsdException w:name="Medium List 1 Accent 5" w:semiHidden="0" w:uiPriority="65" w:unhideWhenUsed="0"/>
-    <w:lsdException w:name="Medium List 2 Accent 5" w:semiHidden="0" w:uiPriority="66" w:unhideWhenUsed="0"/>
-    <w:lsdException w:name="Medium Grid 1 Accent 5" w:semiHidden="0" w:uiPriority="67" w:unhideWhenUsed="0"/>
-    <w:lsdException w:name="Medium Grid 2 Accent 5" w:semiHidden="0" w:uiPriority="68" w:unhideWhenUsed="0"/>
-    <w:lsdException w:name="Medium Grid 3 Accent 5" w:semiHidden="0" w:uiPriority="69" w:unhideWhenUsed="0"/>
-    <w:lsdException w:name="Dark List Accent 5" w:semiHidden="0" w:uiPriority="70" w:unhideWhenUsed="0"/>
-    <w:lsdException w:name="Colorful Shading Accent 5" w:semiHidden="0" w:uiPriority="71" w:unhideWhenUsed="0"/>
-    <w:lsdException w:name="Colorful List Accent 5" w:semiHidden="0" w:uiPriority="72" w:unhideWhenUsed="0"/>
-    <w:lsdException w:name="Colorful Grid Accent 5" w:semiHidden="0" w:uiPriority="73" w:unhideWhenUsed="0"/>
-    <w:lsdException w:name="Light Shading Accent 6" w:semiHidden="0" w:uiPriority="60" w:unhideWhenUsed="0"/>
-    <w:lsdException w:name="Light List Accent 6" w:semiHidden="0" w:uiPriority="61" w:unhideWhenUsed="0"/>
-    <w:lsdException w:name="Light Grid Accent 6" w:semiHidden="0" w:uiPriority="62" w:unhideWhenUsed="0"/>
-    <w:lsdException w:name="Medium Shading 1 Accent 6" w:semiHidden="0" w:uiPriority="63" w:unhideWhenUsed="0"/>
-    <w:lsdException w:name="Medium Shading 2 Accent 6" w:semiHidden="0" w:uiPriority="64" w:unhideWhenUsed="0"/>
-    <w:lsdException w:name="Medium List 1 Accent 6" w:semiHidden="0" w:uiPriority="65" w:unhideWhenUsed="0"/>
-    <w:lsdException w:name="Medium List 2 Accent 6" w:semiHidden="0" w:uiPriority="66" w:unhideWhenUsed="0"/>
-    <w:lsdException w:name="Medium Grid 1 Accent 6" w:semiHidden="0" w:uiPriority="67" w:unhideWhenUsed="0"/>
-    <w:lsdException w:name="Medium Grid 2 Accent 6" w:semiHidden="0" w:uiPriority="68" w:unhideWhenUsed="0"/>
-    <w:lsdException w:name="Medium Grid 3 Accent 6" w:semiHidden="0" w:uiPriority="69" w:unhideWhenUsed="0"/>
-    <w:lsdException w:name="Dark List Accent 6" w:semiHidden="0" w:uiPriority="70" w:unhideWhenUsed="0"/>
-    <w:lsdException w:name="Colorful Shading Accent 6" w:semiHidden="0" w:uiPriority="71" w:unhideWhenUsed="0"/>
-    <w:lsdException w:name="Colorful List Accent 6" w:semiHidden="0" w:uiPriority="72" w:unhideWhenUsed="0"/>
-    <w:lsdException w:name="Colorful Grid Accent 6" w:semiHidden="0" w:uiPriority="73" w:unhideWhenUsed="0"/>
-    <w:lsdException w:name="Subtle Emphasis" w:semiHidden="0" w:uiPriority="19" w:unhideWhenUsed="0" w:qFormat="1"/>
-    <w:lsdException w:name="Intense Emphasis" w:semiHidden="0" w:uiPriority="21" w:unhideWhenUsed="0" w:qFormat="1"/>
-    <w:lsdException w:name="Subtle Reference" w:semiHidden="0" w:uiPriority="31" w:unhideWhenUsed="0" w:qFormat="1"/>
-    <w:lsdException w:name="Intense Reference" w:semiHidden="0" w:uiPriority="32" w:unhideWhenUsed="0" w:qFormat="1"/>
-    <w:lsdException w:name="Book Title" w:semiHidden="0" w:uiPriority="33" w:unhideWhenUsed="0" w:qFormat="1"/>
-    <w:lsdException w:name="Bibliography" w:uiPriority="37"/>
-    <w:lsdException w:name="TOC Heading" w:uiPriority="39" w:qFormat="1"/>
-  </w:latentStyles>
-  <w:style w:type="paragraph" w:default="1" w:styleId="Normal">
-    <w:name w:val="Normal"/>
-    <w:qFormat/>
-  </w:style>
-  <w:style w:type="character" w:default="1" w:styleId="Policepardfaut">
-    <w:name w:val="Default Paragraph Font"/>
-    <w:uiPriority w:val="1"/>
-    <w:semiHidden/>
-    <w:unhideWhenUsed/>
-  </w:style>
-  <w:style w:type="table" w:default="1" w:styleId="TableauNormal">
-    <w:name w:val="Normal Table"/>
-    <w:uiPriority w:val="99"/>
-    <w:semiHidden/>
-    <w:unhideWhenUsed/>
-    <w:qFormat/>
-    <w:tblPr>
-      <w:tblInd w:w="0" w:type="dxa"/>
-      <w:tblCellMar>
-        <w:top w:w="0" w:type="dxa"/>
-        <w:left w:w="108" w:type="dxa"/>
-        <w:bottom w:w="0" w:type="dxa"/>
-        <w:right w:w="108" w:type="dxa"/>
-      </w:tblCellMar>
-    </w:tblPr>
-  </w:style>
-  <w:style w:type="numbering" w:default="1" w:styleId="Aucuneliste">
-    <w:name w:val="No List"/>
-    <w:uiPriority w:val="99"/>
-    <w:semiHidden/>
-    <w:unhideWhenUsed/>
-  </w:style>
-  <w:style w:type="paragraph" w:customStyle="1" w:styleId="4677F8CC598547B597335B622D820069">
-    <w:name w:val="4677F8CC598547B597335B622D820069"/>
-    <w:rsid w:val="00254628"/>
-  </w:style>
-  <w:style w:type="paragraph" w:customStyle="1" w:styleId="EC9606A44FFA4989865FA362F523719D">
-    <w:name w:val="EC9606A44FFA4989865FA362F523719D"/>
-    <w:rsid w:val="00254628"/>
-  </w:style>
-  <w:style w:type="paragraph" w:customStyle="1" w:styleId="8ECF4EF31EEC4F20A6607F164D95FC74">
-    <w:name w:val="8ECF4EF31EEC4F20A6607F164D95FC74"/>
-    <w:rsid w:val="00254628"/>
-  </w:style>
-  <w:style w:type="paragraph" w:customStyle="1" w:styleId="F4EACEE853FB440CA2DF524FBAFC578A">
-    <w:name w:val="F4EACEE853FB440CA2DF524FBAFC578A"/>
-    <w:rsid w:val="00254628"/>
-  </w:style>
-  <w:style w:type="paragraph" w:customStyle="1" w:styleId="DBC162BA85C345EE82B5629376A6516F">
-    <w:name w:val="DBC162BA85C345EE82B5629376A6516F"/>
-    <w:rsid w:val="00254628"/>
-  </w:style>
-  <w:style w:type="paragraph" w:customStyle="1" w:styleId="51D6AFC3DFF941C8A4362203459E3A58">
-    <w:name w:val="51D6AFC3DFF941C8A4362203459E3A58"/>
-    <w:rsid w:val="00254628"/>
-  </w:style>
-  <w:style w:type="paragraph" w:customStyle="1" w:styleId="C1C26E84D520401B9CF91CDEAC1101C2">
-    <w:name w:val="C1C26E84D520401B9CF91CDEAC1101C2"/>
-    <w:rsid w:val="00254628"/>
-  </w:style>
-  <w:style w:type="paragraph" w:customStyle="1" w:styleId="6D6B4D6273834653BA98ADBF8B2EF315">
-    <w:name w:val="6D6B4D6273834653BA98ADBF8B2EF315"/>
-    <w:rsid w:val="00254628"/>
-  </w:style>
-  <w:style w:type="paragraph" w:customStyle="1" w:styleId="3DF2219EE286411FA068CD706E10F6E9">
-    <w:name w:val="3DF2219EE286411FA068CD706E10F6E9"/>
-    <w:rsid w:val="00254628"/>
-  </w:style>
-  <w:style w:type="paragraph" w:customStyle="1" w:styleId="81A6AD9B8CCF4BA2B162532F6BBE541B">
-    <w:name w:val="81A6AD9B8CCF4BA2B162532F6BBE541B"/>
-    <w:rsid w:val="00254628"/>
-  </w:style>
-  <w:style w:type="paragraph" w:customStyle="1" w:styleId="D8F2F97720CF47FE97ABAEA951FD0975">
-    <w:name w:val="D8F2F97720CF47FE97ABAEA951FD0975"/>
-    <w:rsid w:val="00254628"/>
-  </w:style>
-  <w:style w:type="paragraph" w:customStyle="1" w:styleId="ADDF526C6D884A6AB715C9A5F2E323F7">
-    <w:name w:val="ADDF526C6D884A6AB715C9A5F2E323F7"/>
-    <w:rsid w:val="00254628"/>
-  </w:style>
-  <w:style w:type="paragraph" w:customStyle="1" w:styleId="A8F19744534447CBB6DCB6545F62636F">
-    <w:name w:val="A8F19744534447CBB6DCB6545F62636F"/>
-    <w:rsid w:val="00254628"/>
-  </w:style>
-  <w:style w:type="paragraph" w:customStyle="1" w:styleId="E2FD007CF0F1424FB569656A26F51902">
-    <w:name w:val="E2FD007CF0F1424FB569656A26F51902"/>
-    <w:rsid w:val="00254628"/>
-  </w:style>
-  <w:style w:type="paragraph" w:customStyle="1" w:styleId="8128627E566749C5B8229AF6FE494D03">
-    <w:name w:val="8128627E566749C5B8229AF6FE494D03"/>
-    <w:rsid w:val="00254628"/>
-  </w:style>
-  <w:style w:type="paragraph" w:customStyle="1" w:styleId="37473C68BD084343808722F6C3B293A1">
-    <w:name w:val="37473C68BD084343808722F6C3B293A1"/>
-    <w:rsid w:val="00254628"/>
-  </w:style>
-  <w:style w:type="paragraph" w:customStyle="1" w:styleId="F8EE2E96DB7141B0814C368C95D58C04">
-    <w:name w:val="F8EE2E96DB7141B0814C368C95D58C04"/>
-    <w:rsid w:val="00254628"/>
-  </w:style>
-  <w:style w:type="paragraph" w:customStyle="1" w:styleId="AC3C5456881744138C115B40F9C20551">
-    <w:name w:val="AC3C5456881744138C115B40F9C20551"/>
-    <w:rsid w:val="00254628"/>
-  </w:style>
-  <w:style w:type="paragraph" w:customStyle="1" w:styleId="B319896FAF1A4ECA8CDA636F1691DFAC">
-    <w:name w:val="B319896FAF1A4ECA8CDA636F1691DFAC"/>
-    <w:rsid w:val="00254628"/>
-  </w:style>
-  <w:style w:type="paragraph" w:customStyle="1" w:styleId="63807853C3264A00B3985BA0CBFAA2AC">
-    <w:name w:val="63807853C3264A00B3985BA0CBFAA2AC"/>
-    <w:rsid w:val="00254628"/>
-  </w:style>
-  <w:style w:type="paragraph" w:customStyle="1" w:styleId="7905B4E22C11434CADBDDCD63D89A300">
-    <w:name w:val="7905B4E22C11434CADBDDCD63D89A300"/>
-    <w:rsid w:val="00254628"/>
-  </w:style>
-  <w:style w:type="paragraph" w:customStyle="1" w:styleId="E3C33E0538944F0AA7DBB0D9FEADBD47">
-    <w:name w:val="E3C33E0538944F0AA7DBB0D9FEADBD47"/>
-    <w:rsid w:val="00254628"/>
-  </w:style>
-  <w:style w:type="paragraph" w:customStyle="1" w:styleId="0CAFFDE7904A4EB788B9D2044D2DCE92">
-    <w:name w:val="0CAFFDE7904A4EB788B9D2044D2DCE92"/>
-    <w:rsid w:val="00254628"/>
-  </w:style>
-  <w:style w:type="paragraph" w:customStyle="1" w:styleId="C5FB62EE1B6B49D9931F6E17097C47AE">
-    <w:name w:val="C5FB62EE1B6B49D9931F6E17097C47AE"/>
-    <w:rsid w:val="00254628"/>
-  </w:style>
-</w:styles>
-</file>
-
-<file path=word/glossary/webSettings.xml><?xml version="1.0" encoding="utf-8"?>
-<w:webSettings xmlns:r="http://schemas.openxmlformats.org/officeDocument/2006/relationships" xmlns:w="http://schemas.openxmlformats.org/wordprocessingml/2006/main">
-  <w:optimizeForBrowser/>
-</w:webSettings>
-</file>
-
 <file path=word/theme/theme1.xml><?xml version="1.0" encoding="utf-8"?>
 <a:theme xmlns:a="http://schemas.openxmlformats.org/drawingml/2006/main" name="Thème Office">
   <a:themeElements>
@@ -7241,7 +9345,7 @@
 
 <file path=customXml/item1.xml><?xml version="1.0" encoding="utf-8"?>
 <CoverPageProperties xmlns="http://schemas.microsoft.com/office/2006/coverPageProps">
-  <PublishDate>2021-06-02T00:00:00</PublishDate>
+  <PublishDate>2021-06-10T00:00:00</PublishDate>
   <Abstract> Gestionnaire de contenu gratuit pour la généalogie.</Abstract>
   <CompanyAddress/>
   <CompanyPhone/>
@@ -7263,7 +9367,7 @@
 </file>
 
 <file path=customXml/itemProps2.xml><?xml version="1.0" encoding="utf-8"?>
-<ds:datastoreItem xmlns:ds="http://schemas.openxmlformats.org/officeDocument/2006/customXml" ds:itemID="{49438C7A-6476-4FBB-B79C-5485DC60EDE7}">
+<ds:datastoreItem xmlns:ds="http://schemas.openxmlformats.org/officeDocument/2006/customXml" ds:itemID="{A00868DB-C67D-4D51-B9B7-F951C01CD342}">
   <ds:schemaRefs>
     <ds:schemaRef ds:uri="http://schemas.openxmlformats.org/officeDocument/2006/bibliography"/>
   </ds:schemaRefs>

</xml_diff>